<commit_message>
Adicionado introduçãoo sobre conversor matricial. Adicionado referências. Número nas equações.
</commit_message>
<xml_diff>
--- a/Artigo ED - Análise de perdas em conversor matricial Template Sobraep - Fábio Posser.docx
+++ b/Artigo ED - Análise de perdas em conversor matricial Template Sobraep - Fábio Posser.docx
@@ -303,8 +303,6 @@
         <w:footnoteReference w:customMarkFollows="1" w:id="1"/>
         <w:sym w:font="Symbol" w:char="F020"/>
       </w:r>
-      <w:bookmarkStart w:id="0" w:name="_GoBack"/>
-      <w:bookmarkEnd w:id="0"/>
     </w:p>
     <w:p>
       <w:pPr>
@@ -394,21 +392,6 @@
         </w:rPr>
         <w:t>.</w:t>
       </w:r>
-    </w:p>
-    <w:p>
-      <w:pPr>
-        <w:pStyle w:val="Default"/>
-        <w:ind w:firstLine="227"/>
-        <w:jc w:val="both"/>
-        <w:rPr>
-          <w:b/>
-          <w:bCs/>
-          <w:color w:val="auto"/>
-          <w:sz w:val="20"/>
-          <w:szCs w:val="20"/>
-          <w:lang w:val="en-US"/>
-        </w:rPr>
-      </w:pPr>
     </w:p>
     <w:p>
       <w:pPr>
@@ -502,19 +485,139 @@
         <w:pStyle w:val="TextBody"/>
       </w:pPr>
       <w:r>
-        <w:t xml:space="preserve">Conversor matricial é uma topologia de conversor AC-AC, bidirecional, com fator de potência unitário, que gera tensão e frequência variável em sua saída a partir de uma fonte AC sem a utilização do link DC para armazenar energia. </w:t>
-      </w:r>
-      <w:r>
-        <w:t xml:space="preserve">Isto é possível porque </w:t>
-      </w:r>
-      <w:r>
-        <w:t>este</w:t>
-      </w:r>
-      <w:r>
-        <w:t xml:space="preserve"> conversor possui nove chaves bidirecionais, que possibilitam a conexão de qualquer fase de entrada a qualquer fase de saída do conversor</w:t>
-      </w:r>
-      <w:r>
-        <w:t xml:space="preserve"> de acordo com a modulação imposta</w:t>
+        <w:t>O conversor matricial é um arranjo de interruptores semicondutores controlados que conecta diretamente a fonte trifásica à carga trifásica [1].</w:t>
+      </w:r>
+    </w:p>
+    <w:p>
+      <w:pPr>
+        <w:pStyle w:val="TextBody"/>
+      </w:pPr>
+      <w:r>
+        <w:t>Nos conversores matriciais, genericamente, um número qualquer de entradas pode ser</w:t>
+      </w:r>
+      <w:r>
+        <w:t xml:space="preserve"> </w:t>
+      </w:r>
+      <w:r>
+        <w:t>diretamente interligado com um número qualquer de saídas, utilizando interruptores</w:t>
+      </w:r>
+      <w:r>
+        <w:t xml:space="preserve"> </w:t>
+      </w:r>
+      <w:r>
+        <w:t>bidirecionais, co</w:t>
+      </w:r>
+      <w:r>
+        <w:t xml:space="preserve">nforme apresentado </w:t>
+      </w:r>
+      <w:r>
+        <w:t xml:space="preserve">na </w:t>
+      </w:r>
+      <w:r>
+        <w:fldChar w:fldCharType="begin"/>
+      </w:r>
+      <w:r>
+        <w:instrText xml:space="preserve"> REF _Ref436565271 \h </w:instrText>
+      </w:r>
+      <w:r>
+        <w:instrText xml:space="preserve"> \* MERGEFORMAT </w:instrText>
+      </w:r>
+      <w:r>
+        <w:fldChar w:fldCharType="separate"/>
+      </w:r>
+      <w:r>
+        <w:rPr>
+          <w:color w:val="000000" w:themeColor="text1"/>
+        </w:rPr>
+        <w:t xml:space="preserve">Fig. </w:t>
+      </w:r>
+      <w:r>
+        <w:rPr>
+          <w:noProof/>
+          <w:color w:val="000000" w:themeColor="text1"/>
+        </w:rPr>
+        <w:t>1</w:t>
+      </w:r>
+      <w:r>
+        <w:fldChar w:fldCharType="end"/>
+      </w:r>
+      <w:r>
+        <w:t xml:space="preserve"> [2]. Como características </w:t>
+      </w:r>
+      <w:r>
+        <w:t>deste arranjo</w:t>
+      </w:r>
+      <w:r>
+        <w:t xml:space="preserve"> de semicondutores </w:t>
+      </w:r>
+      <w:r>
+        <w:t>é possível</w:t>
+      </w:r>
+      <w:r>
+        <w:t xml:space="preserve"> citar:</w:t>
+      </w:r>
+      <w:r>
+        <w:t xml:space="preserve"> </w:t>
+      </w:r>
+    </w:p>
+    <w:p>
+      <w:pPr>
+        <w:pStyle w:val="TextBody"/>
+        <w:numPr>
+          <w:ilvl w:val="0"/>
+          <w:numId w:val="3"/>
+        </w:numPr>
+        <w:tabs>
+          <w:tab w:val="clear" w:pos="947"/>
+          <w:tab w:val="num" w:pos="426"/>
+          <w:tab w:val="left" w:pos="2556"/>
+        </w:tabs>
+        <w:ind w:left="426"/>
+      </w:pPr>
+      <w:r>
+        <w:t>A entrada e saída do conversor não podem ser fonte de tensão ou corrente simultaneamente</w:t>
+      </w:r>
+      <w:r>
+        <w:t>;</w:t>
+      </w:r>
+    </w:p>
+    <w:p>
+      <w:pPr>
+        <w:pStyle w:val="TextBody"/>
+        <w:numPr>
+          <w:ilvl w:val="0"/>
+          <w:numId w:val="3"/>
+        </w:numPr>
+        <w:tabs>
+          <w:tab w:val="clear" w:pos="947"/>
+          <w:tab w:val="num" w:pos="426"/>
+          <w:tab w:val="left" w:pos="2556"/>
+        </w:tabs>
+        <w:ind w:left="426"/>
+      </w:pPr>
+      <w:r>
+        <w:t>Caso a entrada seja fonte de tensão, a saída deve ser uma fonte de corrente e vice-versa</w:t>
+      </w:r>
+      <w:r>
+        <w:t>;</w:t>
+      </w:r>
+    </w:p>
+    <w:p>
+      <w:pPr>
+        <w:pStyle w:val="TextBody"/>
+        <w:numPr>
+          <w:ilvl w:val="0"/>
+          <w:numId w:val="3"/>
+        </w:numPr>
+        <w:tabs>
+          <w:tab w:val="clear" w:pos="947"/>
+          <w:tab w:val="num" w:pos="426"/>
+          <w:tab w:val="left" w:pos="2556"/>
+        </w:tabs>
+        <w:ind w:left="426"/>
+      </w:pPr>
+      <w:r>
+        <w:t>Fonte de tensão não pode ser colocada em curto-circuito, assim como fonte de corrente não podem ser colocada em circuito aberto</w:t>
       </w:r>
       <w:r>
         <w:t>.</w:t>
@@ -524,42 +627,29 @@
       <w:pPr>
         <w:pStyle w:val="TextBody"/>
       </w:pPr>
-      <w:r>
-        <w:t xml:space="preserve">A </w:t>
-      </w:r>
-      <w:r>
-        <w:fldChar w:fldCharType="begin"/>
-      </w:r>
-      <w:r>
-        <w:instrText xml:space="preserve"> REF _Ref436565271 \h  \* MERGEFORMAT </w:instrText>
-      </w:r>
-      <w:r>
-        <w:fldChar w:fldCharType="separate"/>
-      </w:r>
-      <w:r>
-        <w:rPr>
-          <w:color w:val="000000" w:themeColor="text1"/>
-        </w:rPr>
-        <w:t xml:space="preserve">Fig. </w:t>
-      </w:r>
-      <w:r>
-        <w:rPr>
-          <w:noProof/>
-          <w:color w:val="000000" w:themeColor="text1"/>
-        </w:rPr>
-        <w:t>1</w:t>
-      </w:r>
-      <w:r>
-        <w:fldChar w:fldCharType="end"/>
-      </w:r>
-      <w:r>
-        <w:t xml:space="preserve"> </w:t>
-      </w:r>
-      <w:r>
-        <w:t>ap</w:t>
-      </w:r>
-      <w:r>
-        <w:t>resenta a estrutura básica do conversor. Nesta representação o conversor foi divido em 3 módulos simétricos, conectados as fases de entrada e a uma fase de saída, identificados por SPTT1, SPTT2 e SPTT3 para facilitar a análise.</w:t>
+    </w:p>
+    <w:p>
+      <w:pPr>
+        <w:pStyle w:val="TextBody"/>
+      </w:pPr>
+      <w:r>
+        <w:lastRenderedPageBreak/>
+        <w:t xml:space="preserve">Dentre as características da topologia </w:t>
+      </w:r>
+      <w:r>
+        <w:t>é possível</w:t>
+      </w:r>
+      <w:r>
+        <w:t xml:space="preserve"> citar que o c</w:t>
+      </w:r>
+      <w:r>
+        <w:t xml:space="preserve">onversor matricial é </w:t>
+      </w:r>
+      <w:r>
+        <w:t>um</w:t>
+      </w:r>
+      <w:r>
+        <w:t xml:space="preserve"> conversor AC-AC, bidirecional, com fator de potência unitário, que gera tensão e frequência variável em sua saída a partir de uma fonte AC sem a utilização do link DC para armazenar energia.</w:t>
       </w:r>
     </w:p>
     <w:p>
@@ -578,12 +668,768 @@
           <w:noProof/>
           <w:lang w:eastAsia="pt-BR"/>
         </w:rPr>
+        <w:drawing>
+          <wp:inline distT="0" distB="0" distL="0" distR="0" wp14:anchorId="74B1E423" wp14:editId="678A0BCC">
+            <wp:extent cx="2506644" cy="2242867"/>
+            <wp:effectExtent l="0" t="0" r="8255" b="5080"/>
+            <wp:docPr id="3" name="Imagem 3"/>
+            <wp:cNvGraphicFramePr>
+              <a:graphicFrameLocks xmlns:a="http://schemas.openxmlformats.org/drawingml/2006/main" noChangeAspect="1"/>
+            </wp:cNvGraphicFramePr>
+            <a:graphic xmlns:a="http://schemas.openxmlformats.org/drawingml/2006/main">
+              <a:graphicData uri="http://schemas.openxmlformats.org/drawingml/2006/picture">
+                <pic:pic xmlns:pic="http://schemas.openxmlformats.org/drawingml/2006/picture">
+                  <pic:nvPicPr>
+                    <pic:cNvPr id="1" name=""/>
+                    <pic:cNvPicPr/>
+                  </pic:nvPicPr>
+                  <pic:blipFill>
+                    <a:blip r:embed="rId11"/>
+                    <a:stretch>
+                      <a:fillRect/>
+                    </a:stretch>
+                  </pic:blipFill>
+                  <pic:spPr>
+                    <a:xfrm>
+                      <a:off x="0" y="0"/>
+                      <a:ext cx="2537085" cy="2270104"/>
+                    </a:xfrm>
+                    <a:prstGeom prst="rect">
+                      <a:avLst/>
+                    </a:prstGeom>
+                  </pic:spPr>
+                </pic:pic>
+              </a:graphicData>
+            </a:graphic>
+          </wp:inline>
+        </w:drawing>
+      </w:r>
+    </w:p>
+    <w:p>
+      <w:pPr>
+        <w:pStyle w:val="Legenda"/>
+        <w:jc w:val="both"/>
+        <w:rPr>
+          <w:b w:val="0"/>
+          <w:i w:val="0"/>
+          <w:color w:val="000000" w:themeColor="text1"/>
+        </w:rPr>
+      </w:pPr>
+      <w:bookmarkStart w:id="0" w:name="_Ref436565271"/>
+      <w:r>
+        <w:rPr>
+          <w:b w:val="0"/>
+          <w:i w:val="0"/>
+          <w:color w:val="000000" w:themeColor="text1"/>
+        </w:rPr>
+        <w:t xml:space="preserve">Fig. </w:t>
+      </w:r>
+      <w:r>
+        <w:rPr>
+          <w:b w:val="0"/>
+          <w:i w:val="0"/>
+          <w:color w:val="000000" w:themeColor="text1"/>
+        </w:rPr>
+        <w:fldChar w:fldCharType="begin"/>
+      </w:r>
+      <w:r>
+        <w:rPr>
+          <w:b w:val="0"/>
+          <w:i w:val="0"/>
+          <w:color w:val="000000" w:themeColor="text1"/>
+        </w:rPr>
+        <w:instrText xml:space="preserve"> SEQ Fig. \* ARABIC </w:instrText>
+      </w:r>
+      <w:r>
+        <w:rPr>
+          <w:b w:val="0"/>
+          <w:i w:val="0"/>
+          <w:color w:val="000000" w:themeColor="text1"/>
+        </w:rPr>
+        <w:fldChar w:fldCharType="separate"/>
+      </w:r>
+      <w:r>
+        <w:rPr>
+          <w:b w:val="0"/>
+          <w:i w:val="0"/>
+          <w:noProof/>
+          <w:color w:val="000000" w:themeColor="text1"/>
+        </w:rPr>
+        <w:t>1</w:t>
+      </w:r>
+      <w:r>
+        <w:rPr>
+          <w:b w:val="0"/>
+          <w:i w:val="0"/>
+          <w:color w:val="000000" w:themeColor="text1"/>
+        </w:rPr>
+        <w:fldChar w:fldCharType="end"/>
+      </w:r>
+      <w:bookmarkEnd w:id="0"/>
+      <w:r>
+        <w:rPr>
+          <w:b w:val="0"/>
+          <w:i w:val="0"/>
+          <w:color w:val="000000" w:themeColor="text1"/>
+        </w:rPr>
+        <w:t>.</w:t>
+      </w:r>
+      <w:r>
+        <w:rPr>
+          <w:b w:val="0"/>
+          <w:i w:val="0"/>
+          <w:color w:val="000000" w:themeColor="text1"/>
+        </w:rPr>
+        <w:t xml:space="preserve"> </w:t>
+      </w:r>
+      <w:r>
+        <w:rPr>
+          <w:b w:val="0"/>
+          <w:i w:val="0"/>
+          <w:color w:val="000000" w:themeColor="text1"/>
+        </w:rPr>
+        <w:t>Arranjo de uma matriz de comutação ideal</w:t>
+      </w:r>
+      <w:r>
+        <w:rPr>
+          <w:b w:val="0"/>
+          <w:i w:val="0"/>
+          <w:color w:val="000000" w:themeColor="text1"/>
+        </w:rPr>
+        <w:t>.</w:t>
+      </w:r>
+      <w:r>
+        <w:rPr>
+          <w:b w:val="0"/>
+          <w:i w:val="0"/>
+          <w:color w:val="000000" w:themeColor="text1"/>
+        </w:rPr>
+        <w:t xml:space="preserve"> [2]</w:t>
+      </w:r>
+    </w:p>
+    <w:p>
+      <w:pPr>
+        <w:pStyle w:val="TextBody"/>
+      </w:pPr>
+    </w:p>
+    <w:p>
+      <w:pPr>
+        <w:pStyle w:val="TextBody"/>
+      </w:pPr>
+      <w:r>
+        <w:t xml:space="preserve">As duas principais classificações para conversores matriciais são: Conversor Matricial </w:t>
+      </w:r>
+      <w:r>
+        <w:t>Ind</w:t>
+      </w:r>
+      <w:r>
+        <w:t>ireto (</w:t>
+      </w:r>
+      <w:r>
+        <w:t>I</w:t>
+      </w:r>
+      <w:r>
+        <w:t>MC)</w:t>
+      </w:r>
+      <w:r>
+        <w:t xml:space="preserve"> e Conversor Matricial D</w:t>
+      </w:r>
+      <w:r>
+        <w:t>ireto (</w:t>
+      </w:r>
+      <w:r>
+        <w:t>C</w:t>
+      </w:r>
+      <w:r>
+        <w:t>MC).</w:t>
+      </w:r>
+    </w:p>
+    <w:p>
+      <w:pPr>
+        <w:pStyle w:val="TextBody"/>
+      </w:pPr>
+    </w:p>
+    <w:p>
+      <w:pPr>
+        <w:pStyle w:val="TextBody"/>
+        <w:ind w:firstLine="0"/>
+        <w:rPr>
+          <w:i/>
+          <w:iCs/>
+        </w:rPr>
+      </w:pPr>
+      <w:r>
+        <w:rPr>
+          <w:i/>
+          <w:iCs/>
+        </w:rPr>
+        <w:t xml:space="preserve">A. </w:t>
+      </w:r>
+      <w:r>
+        <w:rPr>
+          <w:i/>
+          <w:iCs/>
+        </w:rPr>
+        <w:t>Conversor Matricial Indireto</w:t>
+      </w:r>
+    </w:p>
+    <w:p>
+      <w:pPr>
+        <w:pStyle w:val="TextBody"/>
+      </w:pPr>
+      <w:r>
+        <w:t xml:space="preserve">O conversor matricial indireto recebe este nome porque, devido a sua topologia, é possível realizar uma analogia a um conversor com barramento CC, porém sem o elemento armazenador de </w:t>
+      </w:r>
+      <w:r>
+        <w:t>energia.</w:t>
+      </w:r>
+      <w:r>
+        <w:t xml:space="preserve"> </w:t>
+      </w:r>
+      <w:r>
+        <w:t>A</w:t>
+      </w:r>
+      <w:r>
+        <w:t xml:space="preserve"> </w:t>
+      </w:r>
+      <w:r>
+        <w:fldChar w:fldCharType="begin"/>
+      </w:r>
+      <w:r>
+        <w:instrText xml:space="preserve"> REF _Ref436687074 \h </w:instrText>
+      </w:r>
+      <w:r>
+        <w:instrText xml:space="preserve"> \* MERGEFORMAT </w:instrText>
+      </w:r>
+      <w:r>
+        <w:fldChar w:fldCharType="separate"/>
+      </w:r>
+      <w:r>
+        <w:rPr>
+          <w:color w:val="000000" w:themeColor="text1"/>
+        </w:rPr>
+        <w:t xml:space="preserve">Fig. </w:t>
+      </w:r>
+      <w:r>
+        <w:rPr>
+          <w:noProof/>
+          <w:color w:val="000000" w:themeColor="text1"/>
+        </w:rPr>
+        <w:t>2</w:t>
+      </w:r>
+      <w:r>
+        <w:fldChar w:fldCharType="end"/>
+      </w:r>
+      <w:r>
+        <w:t xml:space="preserve"> apresenta o circuito do conversor matricial indireto.</w:t>
+      </w:r>
+    </w:p>
+    <w:p>
+      <w:pPr>
+        <w:pStyle w:val="TextBody"/>
+      </w:pPr>
+    </w:p>
+    <w:p>
+      <w:pPr>
+        <w:pStyle w:val="TextBody"/>
+        <w:ind w:firstLine="0"/>
+        <w:rPr>
+          <w:i/>
+          <w:iCs/>
+        </w:rPr>
+      </w:pPr>
+      <w:r>
+        <w:rPr>
+          <w:i/>
+          <w:iCs/>
+        </w:rPr>
+        <w:t>B</w:t>
+      </w:r>
+      <w:r>
+        <w:rPr>
+          <w:i/>
+          <w:iCs/>
+        </w:rPr>
+        <w:t xml:space="preserve">. </w:t>
+      </w:r>
+      <w:r>
+        <w:rPr>
+          <w:i/>
+          <w:iCs/>
+        </w:rPr>
+        <w:t>Conversor Matricial Direto</w:t>
+      </w:r>
+    </w:p>
+    <w:p>
+      <w:pPr>
+        <w:pStyle w:val="TextBody"/>
+      </w:pPr>
+      <w:r>
+        <w:t xml:space="preserve">O conversor matricial direto realiza a conexão das fontes de entrada direta e simultaneamente as </w:t>
+      </w:r>
+      <w:r>
+        <w:t xml:space="preserve">fontes de saída através de uma chave bidirecional, conforme mostra a </w:t>
+      </w:r>
+      <w:r>
+        <w:fldChar w:fldCharType="begin"/>
+      </w:r>
+      <w:r>
+        <w:instrText xml:space="preserve"> REF _Ref436687180 \h </w:instrText>
+      </w:r>
+      <w:r>
+        <w:instrText xml:space="preserve"> \* MERGEFORMAT </w:instrText>
+      </w:r>
+      <w:r>
+        <w:fldChar w:fldCharType="separate"/>
+      </w:r>
+      <w:r>
+        <w:rPr>
+          <w:color w:val="000000" w:themeColor="text1"/>
+        </w:rPr>
+        <w:t xml:space="preserve">Fig. </w:t>
+      </w:r>
+      <w:r>
+        <w:rPr>
+          <w:noProof/>
+          <w:color w:val="000000" w:themeColor="text1"/>
+        </w:rPr>
+        <w:t>3</w:t>
+      </w:r>
+      <w:r>
+        <w:fldChar w:fldCharType="end"/>
+      </w:r>
+      <w:r>
+        <w:t xml:space="preserve">. </w:t>
+      </w:r>
+    </w:p>
+    <w:p>
+      <w:pPr>
+        <w:pStyle w:val="TextBody"/>
+      </w:pPr>
+    </w:p>
+    <w:p>
+      <w:pPr>
+        <w:pStyle w:val="TextBody"/>
+      </w:pPr>
+      <w:r>
+        <w:t>Ambos os conversores possuem características bidirecionais, com tensão de saída e corrente de entrada senoidal, fator de potência unitário, porém, devido as características do conversor matricial direto e indireto apresentadas em [3] quando realizado o acionamento de máquinas elétricas, neste trabalho será utilizado a topologia do conversor matricial direto.</w:t>
+      </w:r>
+    </w:p>
+    <w:p>
+      <w:pPr>
+        <w:pStyle w:val="TextBody"/>
+      </w:pPr>
+    </w:p>
+    <w:p>
+      <w:pPr>
+        <w:pStyle w:val="Figura"/>
+        <w:keepNext/>
+        <w:spacing w:before="0"/>
+      </w:pPr>
+      <w:r>
+        <w:rPr>
+          <w:noProof/>
+          <w:lang w:eastAsia="pt-BR"/>
+        </w:rPr>
         <w:lastRenderedPageBreak/>
         <w:drawing>
-          <wp:inline distT="0" distB="0" distL="0" distR="0" wp14:anchorId="7950C1A9" wp14:editId="2A2273D2">
+          <wp:inline distT="0" distB="0" distL="0" distR="0" wp14:anchorId="46441457" wp14:editId="3CCD2725">
+            <wp:extent cx="2962881" cy="2087593"/>
+            <wp:effectExtent l="0" t="0" r="9525" b="8255"/>
+            <wp:docPr id="13" name="Imagem 13"/>
+            <wp:cNvGraphicFramePr>
+              <a:graphicFrameLocks xmlns:a="http://schemas.openxmlformats.org/drawingml/2006/main" noChangeAspect="1"/>
+            </wp:cNvGraphicFramePr>
+            <a:graphic xmlns:a="http://schemas.openxmlformats.org/drawingml/2006/main">
+              <a:graphicData uri="http://schemas.openxmlformats.org/drawingml/2006/picture">
+                <pic:pic xmlns:pic="http://schemas.openxmlformats.org/drawingml/2006/picture">
+                  <pic:nvPicPr>
+                    <pic:cNvPr id="1" name=""/>
+                    <pic:cNvPicPr/>
+                  </pic:nvPicPr>
+                  <pic:blipFill>
+                    <a:blip r:embed="rId12"/>
+                    <a:stretch>
+                      <a:fillRect/>
+                    </a:stretch>
+                  </pic:blipFill>
+                  <pic:spPr>
+                    <a:xfrm>
+                      <a:off x="0" y="0"/>
+                      <a:ext cx="3026395" cy="2132344"/>
+                    </a:xfrm>
+                    <a:prstGeom prst="rect">
+                      <a:avLst/>
+                    </a:prstGeom>
+                  </pic:spPr>
+                </pic:pic>
+              </a:graphicData>
+            </a:graphic>
+          </wp:inline>
+        </w:drawing>
+      </w:r>
+    </w:p>
+    <w:p>
+      <w:pPr>
+        <w:pStyle w:val="Legenda"/>
+        <w:jc w:val="both"/>
+        <w:rPr>
+          <w:b w:val="0"/>
+          <w:i w:val="0"/>
+          <w:color w:val="000000" w:themeColor="text1"/>
+        </w:rPr>
+      </w:pPr>
+      <w:bookmarkStart w:id="1" w:name="_Ref436687074"/>
+      <w:r>
+        <w:rPr>
+          <w:b w:val="0"/>
+          <w:i w:val="0"/>
+          <w:color w:val="000000" w:themeColor="text1"/>
+        </w:rPr>
+        <w:t xml:space="preserve">Fig. </w:t>
+      </w:r>
+      <w:r>
+        <w:rPr>
+          <w:b w:val="0"/>
+          <w:i w:val="0"/>
+          <w:color w:val="000000" w:themeColor="text1"/>
+        </w:rPr>
+        <w:fldChar w:fldCharType="begin"/>
+      </w:r>
+      <w:r>
+        <w:rPr>
+          <w:b w:val="0"/>
+          <w:i w:val="0"/>
+          <w:color w:val="000000" w:themeColor="text1"/>
+        </w:rPr>
+        <w:instrText xml:space="preserve"> SEQ Fig. \* ARABIC </w:instrText>
+      </w:r>
+      <w:r>
+        <w:rPr>
+          <w:b w:val="0"/>
+          <w:i w:val="0"/>
+          <w:color w:val="000000" w:themeColor="text1"/>
+        </w:rPr>
+        <w:fldChar w:fldCharType="separate"/>
+      </w:r>
+      <w:r>
+        <w:rPr>
+          <w:b w:val="0"/>
+          <w:i w:val="0"/>
+          <w:noProof/>
+          <w:color w:val="000000" w:themeColor="text1"/>
+        </w:rPr>
+        <w:t>2</w:t>
+      </w:r>
+      <w:r>
+        <w:rPr>
+          <w:b w:val="0"/>
+          <w:i w:val="0"/>
+          <w:color w:val="000000" w:themeColor="text1"/>
+        </w:rPr>
+        <w:fldChar w:fldCharType="end"/>
+      </w:r>
+      <w:bookmarkEnd w:id="1"/>
+      <w:r>
+        <w:rPr>
+          <w:b w:val="0"/>
+          <w:i w:val="0"/>
+          <w:color w:val="000000" w:themeColor="text1"/>
+        </w:rPr>
+        <w:t>.</w:t>
+      </w:r>
+      <w:r>
+        <w:rPr>
+          <w:b w:val="0"/>
+          <w:i w:val="0"/>
+          <w:color w:val="000000" w:themeColor="text1"/>
+        </w:rPr>
+        <w:t xml:space="preserve"> </w:t>
+      </w:r>
+      <w:r>
+        <w:rPr>
+          <w:b w:val="0"/>
+          <w:i w:val="0"/>
+          <w:color w:val="000000" w:themeColor="text1"/>
+        </w:rPr>
+        <w:t>Conversor Matricial Indireto</w:t>
+      </w:r>
+      <w:r>
+        <w:rPr>
+          <w:b w:val="0"/>
+          <w:i w:val="0"/>
+          <w:color w:val="000000" w:themeColor="text1"/>
+        </w:rPr>
+        <w:t>.</w:t>
+      </w:r>
+      <w:r>
+        <w:rPr>
+          <w:b w:val="0"/>
+          <w:i w:val="0"/>
+          <w:color w:val="000000" w:themeColor="text1"/>
+        </w:rPr>
+        <w:t xml:space="preserve"> [2]</w:t>
+      </w:r>
+    </w:p>
+    <w:p>
+      <w:pPr>
+        <w:pStyle w:val="Figura"/>
+        <w:keepNext/>
+        <w:spacing w:before="0"/>
+      </w:pPr>
+      <w:r>
+        <w:rPr>
+          <w:noProof/>
+          <w:lang w:eastAsia="pt-BR"/>
+        </w:rPr>
+        <w:drawing>
+          <wp:inline distT="0" distB="0" distL="0" distR="0" wp14:anchorId="1AC4D005" wp14:editId="0B6D034C">
+            <wp:extent cx="2424023" cy="2112252"/>
+            <wp:effectExtent l="0" t="0" r="0" b="2540"/>
+            <wp:docPr id="15" name="Imagem 15"/>
+            <wp:cNvGraphicFramePr>
+              <a:graphicFrameLocks xmlns:a="http://schemas.openxmlformats.org/drawingml/2006/main" noChangeAspect="1"/>
+            </wp:cNvGraphicFramePr>
+            <a:graphic xmlns:a="http://schemas.openxmlformats.org/drawingml/2006/main">
+              <a:graphicData uri="http://schemas.openxmlformats.org/drawingml/2006/picture">
+                <pic:pic xmlns:pic="http://schemas.openxmlformats.org/drawingml/2006/picture">
+                  <pic:nvPicPr>
+                    <pic:cNvPr id="1" name=""/>
+                    <pic:cNvPicPr/>
+                  </pic:nvPicPr>
+                  <pic:blipFill>
+                    <a:blip r:embed="rId13"/>
+                    <a:stretch>
+                      <a:fillRect/>
+                    </a:stretch>
+                  </pic:blipFill>
+                  <pic:spPr>
+                    <a:xfrm>
+                      <a:off x="0" y="0"/>
+                      <a:ext cx="2435314" cy="2122091"/>
+                    </a:xfrm>
+                    <a:prstGeom prst="rect">
+                      <a:avLst/>
+                    </a:prstGeom>
+                  </pic:spPr>
+                </pic:pic>
+              </a:graphicData>
+            </a:graphic>
+          </wp:inline>
+        </w:drawing>
+      </w:r>
+    </w:p>
+    <w:p>
+      <w:pPr>
+        <w:pStyle w:val="Legenda"/>
+        <w:jc w:val="both"/>
+        <w:rPr>
+          <w:b w:val="0"/>
+          <w:i w:val="0"/>
+          <w:color w:val="000000" w:themeColor="text1"/>
+        </w:rPr>
+      </w:pPr>
+      <w:bookmarkStart w:id="2" w:name="_Ref436687180"/>
+      <w:r>
+        <w:rPr>
+          <w:b w:val="0"/>
+          <w:i w:val="0"/>
+          <w:color w:val="000000" w:themeColor="text1"/>
+        </w:rPr>
+        <w:t xml:space="preserve">Fig. </w:t>
+      </w:r>
+      <w:r>
+        <w:rPr>
+          <w:b w:val="0"/>
+          <w:i w:val="0"/>
+          <w:color w:val="000000" w:themeColor="text1"/>
+        </w:rPr>
+        <w:fldChar w:fldCharType="begin"/>
+      </w:r>
+      <w:r>
+        <w:rPr>
+          <w:b w:val="0"/>
+          <w:i w:val="0"/>
+          <w:color w:val="000000" w:themeColor="text1"/>
+        </w:rPr>
+        <w:instrText xml:space="preserve"> SEQ Fig. \* ARABIC </w:instrText>
+      </w:r>
+      <w:r>
+        <w:rPr>
+          <w:b w:val="0"/>
+          <w:i w:val="0"/>
+          <w:color w:val="000000" w:themeColor="text1"/>
+        </w:rPr>
+        <w:fldChar w:fldCharType="separate"/>
+      </w:r>
+      <w:r>
+        <w:rPr>
+          <w:b w:val="0"/>
+          <w:i w:val="0"/>
+          <w:noProof/>
+          <w:color w:val="000000" w:themeColor="text1"/>
+        </w:rPr>
+        <w:t>3</w:t>
+      </w:r>
+      <w:r>
+        <w:rPr>
+          <w:b w:val="0"/>
+          <w:i w:val="0"/>
+          <w:color w:val="000000" w:themeColor="text1"/>
+        </w:rPr>
+        <w:fldChar w:fldCharType="end"/>
+      </w:r>
+      <w:bookmarkEnd w:id="2"/>
+      <w:r>
+        <w:rPr>
+          <w:b w:val="0"/>
+          <w:i w:val="0"/>
+          <w:color w:val="000000" w:themeColor="text1"/>
+        </w:rPr>
+        <w:t>.</w:t>
+      </w:r>
+      <w:r>
+        <w:rPr>
+          <w:b w:val="0"/>
+          <w:i w:val="0"/>
+          <w:color w:val="000000" w:themeColor="text1"/>
+        </w:rPr>
+        <w:t xml:space="preserve"> </w:t>
+      </w:r>
+      <w:r>
+        <w:rPr>
+          <w:b w:val="0"/>
+          <w:i w:val="0"/>
+          <w:color w:val="000000" w:themeColor="text1"/>
+        </w:rPr>
+        <w:t>Conversor Matricial Direto</w:t>
+      </w:r>
+      <w:r>
+        <w:rPr>
+          <w:b w:val="0"/>
+          <w:i w:val="0"/>
+          <w:color w:val="000000" w:themeColor="text1"/>
+        </w:rPr>
+        <w:t>.</w:t>
+      </w:r>
+      <w:r>
+        <w:rPr>
+          <w:b w:val="0"/>
+          <w:i w:val="0"/>
+          <w:color w:val="000000" w:themeColor="text1"/>
+        </w:rPr>
+        <w:t xml:space="preserve"> [2]</w:t>
+      </w:r>
+    </w:p>
+    <w:p>
+      <w:pPr>
+        <w:pStyle w:val="TextBody"/>
+      </w:pPr>
+    </w:p>
+    <w:p>
+      <w:pPr>
+        <w:pStyle w:val="TextBody"/>
+      </w:pPr>
+      <w:r>
+        <w:t>Desde o surgimento das pesquisas sobre conversores matriciais vários pontos foram abordados como modulação, topologias, diferentes comutações. Porém um dos pontos principais no desenvolvimento de um conversor estático em eletrônica de potência foi pouco abordado na literatura, o cálculo de perdas nos semicondutores através de uma forma analítica.</w:t>
+      </w:r>
+    </w:p>
+    <w:p>
+      <w:pPr>
+        <w:pStyle w:val="TextBody"/>
+      </w:pPr>
+      <w:r>
+        <w:t>Desta maneira, este trabalho tem como objetivo apresentar uma revisão da proposta apresentada em [</w:t>
+      </w:r>
+      <w:r>
+        <w:t>4</w:t>
+      </w:r>
+      <w:r>
+        <w:t xml:space="preserve">] para o cálculo de perdas em conversor matricial direto. Também será apresentado o estudo de caso de um conversor matricial direto com simulações térmicas para determinar a temperatura de junção </w:t>
+      </w:r>
+      <w:r>
+        <w:t>do semi</w:t>
+      </w:r>
+      <w:r>
+        <w:t>condutor em regime de operação.</w:t>
+      </w:r>
+    </w:p>
+    <w:p>
+      <w:pPr>
+        <w:pStyle w:val="TextBody"/>
+      </w:pPr>
+      <w:r>
+        <w:t xml:space="preserve">A </w:t>
+      </w:r>
+      <w:r>
+        <w:fldChar w:fldCharType="begin"/>
+      </w:r>
+      <w:r>
+        <w:instrText xml:space="preserve"> REF _Ref436686298 \h </w:instrText>
+      </w:r>
+      <w:r>
+        <w:instrText xml:space="preserve"> \* MERGEFORMAT </w:instrText>
+      </w:r>
+      <w:r>
+        <w:fldChar w:fldCharType="separate"/>
+      </w:r>
+      <w:r>
+        <w:rPr>
+          <w:color w:val="000000" w:themeColor="text1"/>
+        </w:rPr>
+        <w:t xml:space="preserve">Fig. </w:t>
+      </w:r>
+      <w:r>
+        <w:rPr>
+          <w:noProof/>
+          <w:color w:val="000000" w:themeColor="text1"/>
+        </w:rPr>
+        <w:t>4</w:t>
+      </w:r>
+      <w:r>
+        <w:fldChar w:fldCharType="end"/>
+      </w:r>
+      <w:r>
+        <w:t xml:space="preserve"> apresenta</w:t>
+      </w:r>
+      <w:r>
+        <w:t xml:space="preserve"> a estrutura básica do conversor</w:t>
+      </w:r>
+      <w:r>
+        <w:t xml:space="preserve"> a ser analisado</w:t>
+      </w:r>
+      <w:r>
+        <w:t xml:space="preserve">. Nesta representação o conversor </w:t>
+      </w:r>
+      <w:r>
+        <w:t>está</w:t>
+      </w:r>
+      <w:r>
+        <w:t xml:space="preserve"> divido em 3 módulos simétricos, conectados as fases de entrada e a uma fase de saída, identificados por SPTT1, SPTT2 e SPTT3 para facilitar a análise.</w:t>
+      </w:r>
+    </w:p>
+    <w:p>
+      <w:pPr>
+        <w:pStyle w:val="TextBody"/>
+      </w:pPr>
+    </w:p>
+    <w:p>
+      <w:pPr>
+        <w:pStyle w:val="Figura"/>
+        <w:keepNext/>
+        <w:spacing w:before="0"/>
+      </w:pPr>
+      <w:r>
+        <w:rPr>
+          <w:noProof/>
+          <w:lang w:eastAsia="pt-BR"/>
+        </w:rPr>
+        <w:lastRenderedPageBreak/>
+        <w:drawing>
+          <wp:inline distT="0" distB="0" distL="0" distR="0" wp14:anchorId="142D5109" wp14:editId="298A8A02">
             <wp:extent cx="2976245" cy="3044825"/>
             <wp:effectExtent l="0" t="0" r="0" b="3175"/>
-            <wp:docPr id="5" name="Imagem 3"/>
+            <wp:docPr id="1" name="Imagem 3"/>
             <wp:cNvGraphicFramePr>
               <a:graphicFrameLocks xmlns:a="http://schemas.openxmlformats.org/drawingml/2006/main" noChangeAspect="1"/>
             </wp:cNvGraphicFramePr>
@@ -597,7 +1443,7 @@
                     </pic:cNvPicPr>
                   </pic:nvPicPr>
                   <pic:blipFill>
-                    <a:blip r:embed="rId11">
+                    <a:blip r:embed="rId14">
                       <a:extLst>
                         <a:ext uri="{28A0092B-C50C-407E-A947-70E740481C1C}">
                           <a14:useLocalDpi xmlns:a14="http://schemas.microsoft.com/office/drawing/2010/main" val="0"/>
@@ -639,7 +1485,7 @@
           <w:color w:val="000000" w:themeColor="text1"/>
         </w:rPr>
       </w:pPr>
-      <w:bookmarkStart w:id="1" w:name="_Ref436565271"/>
+      <w:bookmarkStart w:id="3" w:name="_Ref436686298"/>
       <w:r>
         <w:rPr>
           <w:b w:val="0"/>
@@ -679,7 +1525,7 @@
           <w:noProof/>
           <w:color w:val="000000" w:themeColor="text1"/>
         </w:rPr>
-        <w:t>1</w:t>
+        <w:t>4</w:t>
       </w:r>
       <w:r>
         <w:rPr>
@@ -689,7 +1535,7 @@
         </w:rPr>
         <w:fldChar w:fldCharType="end"/>
       </w:r>
-      <w:bookmarkEnd w:id="1"/>
+      <w:bookmarkEnd w:id="3"/>
       <w:r>
         <w:rPr>
           <w:b w:val="0"/>
@@ -705,6 +1551,30 @@
           <w:color w:val="000000" w:themeColor="text1"/>
         </w:rPr>
         <w:t xml:space="preserve"> Estrutura básica do conversor matricial direto.</w:t>
+      </w:r>
+      <w:r>
+        <w:rPr>
+          <w:b w:val="0"/>
+          <w:i w:val="0"/>
+          <w:color w:val="000000" w:themeColor="text1"/>
+        </w:rPr>
+        <w:t xml:space="preserve"> [</w:t>
+      </w:r>
+      <w:r>
+        <w:rPr>
+          <w:b w:val="0"/>
+          <w:i w:val="0"/>
+          <w:color w:val="000000" w:themeColor="text1"/>
+        </w:rPr>
+        <w:t>4</w:t>
+      </w:r>
+      <w:r>
+        <w:rPr>
+          <w:b w:val="0"/>
+          <w:i w:val="0"/>
+          <w:color w:val="000000" w:themeColor="text1"/>
+        </w:rPr>
+        <w:t>]</w:t>
       </w:r>
     </w:p>
     <w:p>
@@ -712,28 +1582,6 @@
         <w:pStyle w:val="TextBody"/>
         <w:ind w:firstLine="0"/>
       </w:pPr>
-    </w:p>
-    <w:p>
-      <w:pPr>
-        <w:pStyle w:val="TextBody"/>
-      </w:pPr>
-      <w:r>
-        <w:t>Desde o surgimento das pesquisas sobre conversores matriciais vários pontos foram abordados como modulação, topologias, diferentes comutações. Porém um dos pontos principais no desenvolvimento de um conversor estático em eletrônica de potência foi pouco abordado na literatura, o cálculo de perdas nos semicondutores através de uma forma analítica.</w:t>
-      </w:r>
-    </w:p>
-    <w:p>
-      <w:pPr>
-        <w:pStyle w:val="TextBody"/>
-      </w:pPr>
-      <w:r>
-        <w:t xml:space="preserve">Desta maneira, este trabalho tem como objetivo apresentar uma revisão da proposta apresentada em </w:t>
-      </w:r>
-      <w:r>
-        <w:t>[1]</w:t>
-      </w:r>
-      <w:r>
-        <w:t xml:space="preserve"> para o cálculo de perdas em conversor matricial direto. Também será apresentando o estudo de caso de um conversor matricial direto com simulações térmicas para determinar a temperatura de junção do semicondutor em regime de operação.</w:t>
-      </w:r>
     </w:p>
     <w:p>
       <w:pPr>
@@ -812,7 +1660,13 @@
         <w:jc w:val="both"/>
       </w:pPr>
       <w:r>
-        <w:t xml:space="preserve">Um semicondutor em um conversor estático pode ser caracterizado por três estados básicos: condução, bloqueio e comutação. Podemos modelar a perda nestes estados através da tensão e corrente no semicondutor. </w:t>
+        <w:t>Um semicondutor em um conversor estático pode ser caracterizado por três estados básicos: condu</w:t>
+      </w:r>
+      <w:r>
+        <w:t>ção, bloqueio e comutação. Pode-se</w:t>
+      </w:r>
+      <w:r>
+        <w:t xml:space="preserve"> modelar a perda nestes estados através da tensão e corrente no semicondutor. </w:t>
       </w:r>
     </w:p>
     <w:p>
@@ -836,7 +1690,16 @@
       </w:r>
       <w:proofErr w:type="spellEnd"/>
       <w:r>
-        <w:t>, podemos equacionar a perda em condução através da queda de tensão no IGBT</w:t>
+        <w:t xml:space="preserve">, </w:t>
+      </w:r>
+      <w:r>
+        <w:t>é possível</w:t>
+      </w:r>
+      <w:r>
+        <w:t xml:space="preserve"> equacionar a perda em condução através da queda de tensão </w:t>
+      </w:r>
+      <w:r>
+        <w:t>no IGBT</w:t>
       </w:r>
       <w:proofErr w:type="gramStart"/>
       <w:r>
@@ -854,9 +1717,6 @@
           </m:sSubPr>
           <m:e>
             <m:r>
-              <m:rPr>
-                <m:sty m:val="bi"/>
-              </m:rPr>
               <w:rPr>
                 <w:rFonts w:ascii="Cambria Math" w:hAnsi="Cambria Math"/>
               </w:rPr>
@@ -865,9 +1725,6 @@
           </m:e>
           <m:sub>
             <m:r>
-              <m:rPr>
-                <m:sty m:val="bi"/>
-              </m:rPr>
               <w:rPr>
                 <w:rFonts w:ascii="Cambria Math" w:hAnsi="Cambria Math"/>
               </w:rPr>
@@ -895,9 +1752,6 @@
           </m:sSubPr>
           <m:e>
             <m:r>
-              <m:rPr>
-                <m:sty m:val="bi"/>
-              </m:rPr>
               <w:rPr>
                 <w:rFonts w:ascii="Cambria Math" w:hAnsi="Cambria Math"/>
               </w:rPr>
@@ -906,9 +1760,6 @@
           </m:e>
           <m:sub>
             <m:r>
-              <m:rPr>
-                <m:sty m:val="bi"/>
-              </m:rPr>
               <w:rPr>
                 <w:rFonts w:ascii="Cambria Math" w:hAnsi="Cambria Math"/>
               </w:rPr>
@@ -953,9 +1804,6 @@
           </m:sSubPr>
           <m:e>
             <m:r>
-              <m:rPr>
-                <m:sty m:val="bi"/>
-              </m:rPr>
               <w:rPr>
                 <w:rFonts w:ascii="Cambria Math" w:hAnsi="Cambria Math"/>
               </w:rPr>
@@ -964,9 +1812,6 @@
           </m:e>
           <m:sub>
             <m:r>
-              <m:rPr>
-                <m:sty m:val="bi"/>
-              </m:rPr>
               <w:rPr>
                 <w:rFonts w:ascii="Cambria Math" w:hAnsi="Cambria Math"/>
               </w:rPr>
@@ -995,9 +1840,6 @@
               </m:sSubPr>
               <m:e>
                 <m:r>
-                  <m:rPr>
-                    <m:sty m:val="bi"/>
-                  </m:rPr>
                   <w:rPr>
                     <w:rFonts w:ascii="Cambria Math" w:hAnsi="Cambria Math"/>
                   </w:rPr>
@@ -1006,9 +1848,6 @@
               </m:e>
               <m:sub>
                 <m:r>
-                  <m:rPr>
-                    <m:sty m:val="bi"/>
-                  </m:rPr>
                   <w:rPr>
                     <w:rFonts w:ascii="Cambria Math" w:hAnsi="Cambria Math"/>
                   </w:rPr>
@@ -1019,9 +1858,6 @@
           </m:e>
         </m:d>
         <m:r>
-          <m:rPr>
-            <m:sty m:val="bi"/>
-          </m:rPr>
           <w:rPr>
             <w:rFonts w:ascii="Cambria Math" w:hAnsi="Cambria Math"/>
           </w:rPr>
@@ -1038,9 +1874,6 @@
           </m:sSubPr>
           <m:e>
             <m:r>
-              <m:rPr>
-                <m:sty m:val="bi"/>
-              </m:rPr>
               <w:rPr>
                 <w:rFonts w:ascii="Cambria Math" w:hAnsi="Cambria Math"/>
               </w:rPr>
@@ -1049,29 +1882,14 @@
           </m:e>
           <m:sub>
             <m:r>
-              <m:rPr>
-                <m:sty m:val="bi"/>
-              </m:rPr>
-              <w:rPr>
-                <w:rFonts w:ascii="Cambria Math" w:hAnsi="Cambria Math"/>
-              </w:rPr>
-              <m:t>CE</m:t>
-            </m:r>
-            <m:r>
-              <m:rPr>
-                <m:sty m:val="bi"/>
-              </m:rPr>
-              <w:rPr>
-                <w:rFonts w:ascii="Cambria Math" w:hAnsi="Cambria Math"/>
-              </w:rPr>
-              <m:t>0</m:t>
+              <w:rPr>
+                <w:rFonts w:ascii="Cambria Math" w:hAnsi="Cambria Math"/>
+              </w:rPr>
+              <m:t>CE0</m:t>
             </m:r>
           </m:sub>
         </m:sSub>
         <m:r>
-          <m:rPr>
-            <m:sty m:val="bi"/>
-          </m:rPr>
           <w:rPr>
             <w:rFonts w:ascii="Cambria Math" w:hAnsi="Cambria Math"/>
           </w:rPr>
@@ -1088,9 +1906,6 @@
           </m:sSubPr>
           <m:e>
             <m:r>
-              <m:rPr>
-                <m:sty m:val="bi"/>
-              </m:rPr>
               <w:rPr>
                 <w:rFonts w:ascii="Cambria Math" w:hAnsi="Cambria Math"/>
               </w:rPr>
@@ -1099,9 +1914,6 @@
           </m:e>
           <m:sub>
             <m:r>
-              <m:rPr>
-                <m:sty m:val="bi"/>
-              </m:rPr>
               <w:rPr>
                 <w:rFonts w:ascii="Cambria Math" w:hAnsi="Cambria Math"/>
               </w:rPr>
@@ -1120,9 +1932,6 @@
           </m:sSubPr>
           <m:e>
             <m:r>
-              <m:rPr>
-                <m:sty m:val="bi"/>
-              </m:rPr>
               <w:rPr>
                 <w:rFonts w:ascii="Cambria Math" w:hAnsi="Cambria Math"/>
               </w:rPr>
@@ -1131,9 +1940,6 @@
           </m:e>
           <m:sub>
             <m:r>
-              <m:rPr>
-                <m:sty m:val="bi"/>
-              </m:rPr>
               <w:rPr>
                 <w:rFonts w:ascii="Cambria Math" w:hAnsi="Cambria Math"/>
               </w:rPr>
@@ -1551,10 +2357,14 @@
     </w:p>
     <w:p>
       <w:pPr>
+        <w:pStyle w:val="TextBody"/>
+      </w:pPr>
+    </w:p>
+    <w:p>
+      <w:pPr>
         <w:pStyle w:val="Equation"/>
       </w:pPr>
       <w:r>
-        <w:lastRenderedPageBreak/>
         <w:tab/>
       </w:r>
       <m:oMath>
@@ -1569,9 +2379,6 @@
           </m:sSubPr>
           <m:e>
             <m:r>
-              <m:rPr>
-                <m:sty m:val="bi"/>
-              </m:rPr>
               <w:rPr>
                 <w:rFonts w:ascii="Cambria Math" w:hAnsi="Cambria Math"/>
               </w:rPr>
@@ -1580,9 +2387,6 @@
           </m:e>
           <m:sub>
             <m:r>
-              <m:rPr>
-                <m:sty m:val="bi"/>
-              </m:rPr>
               <w:rPr>
                 <w:rFonts w:ascii="Cambria Math" w:hAnsi="Cambria Math"/>
               </w:rPr>
@@ -1611,9 +2415,6 @@
               </m:sSubPr>
               <m:e>
                 <m:r>
-                  <m:rPr>
-                    <m:sty m:val="bi"/>
-                  </m:rPr>
                   <w:rPr>
                     <w:rFonts w:ascii="Cambria Math" w:hAnsi="Cambria Math"/>
                   </w:rPr>
@@ -1622,9 +2423,6 @@
               </m:e>
               <m:sub>
                 <m:r>
-                  <m:rPr>
-                    <m:sty m:val="bi"/>
-                  </m:rPr>
                   <w:rPr>
                     <w:rFonts w:ascii="Cambria Math" w:hAnsi="Cambria Math"/>
                   </w:rPr>
@@ -1635,9 +2433,6 @@
           </m:e>
         </m:d>
         <m:r>
-          <m:rPr>
-            <m:sty m:val="bi"/>
-          </m:rPr>
           <w:rPr>
             <w:rFonts w:ascii="Cambria Math" w:hAnsi="Cambria Math"/>
           </w:rPr>
@@ -1654,9 +2449,6 @@
           </m:sSubPr>
           <m:e>
             <m:r>
-              <m:rPr>
-                <m:sty m:val="bi"/>
-              </m:rPr>
               <w:rPr>
                 <w:rFonts w:ascii="Cambria Math" w:hAnsi="Cambria Math"/>
               </w:rPr>
@@ -1665,29 +2457,14 @@
           </m:e>
           <m:sub>
             <m:r>
-              <m:rPr>
-                <m:sty m:val="bi"/>
-              </m:rPr>
-              <w:rPr>
-                <w:rFonts w:ascii="Cambria Math" w:hAnsi="Cambria Math"/>
-              </w:rPr>
-              <m:t>F</m:t>
-            </m:r>
-            <m:r>
-              <m:rPr>
-                <m:sty m:val="bi"/>
-              </m:rPr>
-              <w:rPr>
-                <w:rFonts w:ascii="Cambria Math" w:hAnsi="Cambria Math"/>
-              </w:rPr>
-              <m:t>0</m:t>
+              <w:rPr>
+                <w:rFonts w:ascii="Cambria Math" w:hAnsi="Cambria Math"/>
+              </w:rPr>
+              <m:t>F0</m:t>
             </m:r>
           </m:sub>
         </m:sSub>
         <m:r>
-          <m:rPr>
-            <m:sty m:val="bi"/>
-          </m:rPr>
           <w:rPr>
             <w:rFonts w:ascii="Cambria Math" w:hAnsi="Cambria Math"/>
           </w:rPr>
@@ -1704,9 +2481,6 @@
           </m:sSubPr>
           <m:e>
             <m:r>
-              <m:rPr>
-                <m:sty m:val="bi"/>
-              </m:rPr>
               <w:rPr>
                 <w:rFonts w:ascii="Cambria Math" w:hAnsi="Cambria Math"/>
               </w:rPr>
@@ -1715,9 +2489,6 @@
           </m:e>
           <m:sub>
             <m:r>
-              <m:rPr>
-                <m:sty m:val="bi"/>
-              </m:rPr>
               <w:rPr>
                 <w:rFonts w:ascii="Cambria Math" w:hAnsi="Cambria Math"/>
               </w:rPr>
@@ -1736,9 +2507,6 @@
           </m:sSubPr>
           <m:e>
             <m:r>
-              <m:rPr>
-                <m:sty m:val="bi"/>
-              </m:rPr>
               <w:rPr>
                 <w:rFonts w:ascii="Cambria Math" w:hAnsi="Cambria Math"/>
               </w:rPr>
@@ -1747,9 +2515,6 @@
           </m:e>
           <m:sub>
             <m:r>
-              <m:rPr>
-                <m:sty m:val="bi"/>
-              </m:rPr>
               <w:rPr>
                 <w:rFonts w:ascii="Cambria Math" w:hAnsi="Cambria Math"/>
               </w:rPr>
@@ -1760,7 +2525,13 @@
       </m:oMath>
       <w:r>
         <w:tab/>
-        <w:t>(1)</w:t>
+        <w:t>(</w:t>
+      </w:r>
+      <w:r>
+        <w:t>2</w:t>
+      </w:r>
+      <w:r>
+        <w:t>)</w:t>
       </w:r>
     </w:p>
     <w:p>
@@ -1775,10 +2546,7 @@
         <w:jc w:val="both"/>
       </w:pPr>
       <w:r>
-        <w:t>Onde:</w:t>
-      </w:r>
-      <w:r>
-        <w:t xml:space="preserve"> </w:t>
+        <w:t xml:space="preserve">Onde: </w:t>
       </w:r>
     </w:p>
     <w:p>
@@ -1805,9 +2573,6 @@
           </m:sSubPr>
           <m:e>
             <m:r>
-              <m:rPr>
-                <m:sty m:val="bi"/>
-              </m:rPr>
               <w:rPr>
                 <w:rFonts w:ascii="Cambria Math" w:hAnsi="Cambria Math"/>
               </w:rPr>
@@ -1816,9 +2581,6 @@
           </m:e>
           <m:sub>
             <m:r>
-              <m:rPr>
-                <m:sty m:val="bi"/>
-              </m:rPr>
               <w:rPr>
                 <w:rFonts w:ascii="Cambria Math" w:hAnsi="Cambria Math"/>
               </w:rPr>
@@ -1855,9 +2617,6 @@
           </m:sSubPr>
           <m:e>
             <m:r>
-              <m:rPr>
-                <m:sty m:val="bi"/>
-              </m:rPr>
               <w:rPr>
                 <w:rFonts w:ascii="Cambria Math" w:hAnsi="Cambria Math"/>
               </w:rPr>
@@ -1866,9 +2625,6 @@
           </m:e>
           <m:sub>
             <m:r>
-              <m:rPr>
-                <m:sty m:val="bi"/>
-              </m:rPr>
               <w:rPr>
                 <w:rFonts w:ascii="Cambria Math" w:hAnsi="Cambria Math"/>
               </w:rPr>
@@ -1877,9 +2633,6 @@
           </m:sub>
         </m:sSub>
         <m:r>
-          <m:rPr>
-            <m:sty m:val="bi"/>
-          </m:rPr>
           <w:rPr>
             <w:rFonts w:ascii="Cambria Math" w:hAnsi="Cambria Math"/>
           </w:rPr>
@@ -1914,9 +2667,6 @@
           </m:sSubPr>
           <m:e>
             <m:r>
-              <m:rPr>
-                <m:sty m:val="bi"/>
-              </m:rPr>
               <w:rPr>
                 <w:rFonts w:ascii="Cambria Math" w:hAnsi="Cambria Math"/>
               </w:rPr>
@@ -1925,9 +2675,6 @@
           </m:e>
           <m:sub>
             <m:r>
-              <m:rPr>
-                <m:sty m:val="bi"/>
-              </m:rPr>
               <w:rPr>
                 <w:rFonts w:ascii="Cambria Math" w:hAnsi="Cambria Math"/>
               </w:rPr>
@@ -1964,9 +2711,6 @@
           </m:sSubPr>
           <m:e>
             <m:r>
-              <m:rPr>
-                <m:sty m:val="bi"/>
-              </m:rPr>
               <w:rPr>
                 <w:rFonts w:ascii="Cambria Math" w:hAnsi="Cambria Math"/>
               </w:rPr>
@@ -1975,9 +2719,6 @@
           </m:e>
           <m:sub>
             <m:r>
-              <m:rPr>
-                <m:sty m:val="bi"/>
-              </m:rPr>
               <w:rPr>
                 <w:rFonts w:ascii="Cambria Math" w:hAnsi="Cambria Math"/>
               </w:rPr>
@@ -2014,9 +2755,6 @@
           </m:sSubPr>
           <m:e>
             <m:r>
-              <m:rPr>
-                <m:sty m:val="bi"/>
-              </m:rPr>
               <w:rPr>
                 <w:rFonts w:ascii="Cambria Math" w:hAnsi="Cambria Math"/>
               </w:rPr>
@@ -2025,9 +2763,6 @@
           </m:e>
           <m:sub>
             <m:r>
-              <m:rPr>
-                <m:sty m:val="bi"/>
-              </m:rPr>
               <w:rPr>
                 <w:rFonts w:ascii="Cambria Math" w:hAnsi="Cambria Math"/>
               </w:rPr>
@@ -2036,9 +2771,6 @@
           </m:sub>
         </m:sSub>
         <m:r>
-          <m:rPr>
-            <m:sty m:val="bi"/>
-          </m:rPr>
           <w:rPr>
             <w:rFonts w:ascii="Cambria Math" w:hAnsi="Cambria Math"/>
           </w:rPr>
@@ -2073,9 +2805,6 @@
           </m:sSubPr>
           <m:e>
             <m:r>
-              <m:rPr>
-                <m:sty m:val="bi"/>
-              </m:rPr>
               <w:rPr>
                 <w:rFonts w:ascii="Cambria Math" w:hAnsi="Cambria Math"/>
               </w:rPr>
@@ -2084,9 +2813,6 @@
           </m:e>
           <m:sub>
             <m:r>
-              <m:rPr>
-                <m:sty m:val="bi"/>
-              </m:rPr>
               <w:rPr>
                 <w:rFonts w:ascii="Cambria Math" w:hAnsi="Cambria Math"/>
               </w:rPr>
@@ -2320,7 +3046,13 @@
       </w:r>
       <w:r>
         <w:tab/>
-        <w:t>(1)</w:t>
+        <w:t>(</w:t>
+      </w:r>
+      <w:r>
+        <w:t>3</w:t>
+      </w:r>
+      <w:r>
+        <w:t>)</w:t>
       </w:r>
     </w:p>
     <w:p>
@@ -2335,6 +3067,7 @@
         <w:jc w:val="both"/>
       </w:pPr>
       <w:r>
+        <w:lastRenderedPageBreak/>
         <w:t>Onde:</w:t>
       </w:r>
       <w:r>
@@ -2878,8 +3611,19 @@
       </w:r>
       <w:r>
         <w:tab/>
-        <w:t>(1)</w:t>
-      </w:r>
+        <w:t>(</w:t>
+      </w:r>
+      <w:r>
+        <w:t>4</w:t>
+      </w:r>
+      <w:r>
+        <w:t>)</w:t>
+      </w:r>
+    </w:p>
+    <w:p>
+      <w:pPr>
+        <w:pStyle w:val="TextBody"/>
+      </w:pPr>
     </w:p>
     <w:p>
       <w:pPr>
@@ -3109,7 +3853,13 @@
       </m:oMath>
       <w:r>
         <w:tab/>
-        <w:t>(1)</w:t>
+        <w:t>(</w:t>
+      </w:r>
+      <w:r>
+        <w:t>5</w:t>
+      </w:r>
+      <w:r>
+        <w:t>)</w:t>
       </w:r>
     </w:p>
     <w:p>
@@ -3280,20 +4030,19 @@
         <w:instrText xml:space="preserve"> REF _Ref436565271 \h </w:instrText>
       </w:r>
       <w:r>
+        <w:instrText xml:space="preserve"> \* MERGEFORMAT </w:instrText>
+      </w:r>
+      <w:r>
         <w:fldChar w:fldCharType="separate"/>
       </w:r>
       <w:r>
         <w:rPr>
-          <w:b/>
-          <w:i/>
           <w:color w:val="000000" w:themeColor="text1"/>
         </w:rPr>
         <w:t xml:space="preserve">Fig. </w:t>
       </w:r>
       <w:r>
         <w:rPr>
-          <w:b/>
-          <w:i/>
           <w:noProof/>
           <w:color w:val="000000" w:themeColor="text1"/>
         </w:rPr>
@@ -3303,7 +4052,25 @@
         <w:fldChar w:fldCharType="end"/>
       </w:r>
       <w:r>
-        <w:t>, podemos concluir que a corrente de saída estará sempre fluindo através de 1 IGBT e 1 diodo de cada célula do conversor, visto que não podemos colocar a fonte de tensão da entrada em curto-circuito ou abrir a fonte de corrente da saída. Desta maneira, calculando a perda de condução durante ¼ do período da corrente de saída e multiplicando por 3, podemos encontrar as perdas totais:</w:t>
+        <w:t>, pode</w:t>
+      </w:r>
+      <w:r>
+        <w:t>-se</w:t>
+      </w:r>
+      <w:r>
+        <w:t xml:space="preserve"> concluir que a corrente de saída estará sempre fluindo através de 1 IGBT e 1 diodo de cada célula do conversor, visto que não </w:t>
+      </w:r>
+      <w:r>
+        <w:t>é possível</w:t>
+      </w:r>
+      <w:r>
+        <w:t xml:space="preserve"> colocar a fonte de tensão da entrada em curto-circuito ou abrir a fonte de corrente da saída. Desta maneira, calculando a perda de condução durante ¼ do período da corrente de saída e multiplicando por 3, pode</w:t>
+      </w:r>
+      <w:r>
+        <w:t>-se</w:t>
+      </w:r>
+      <w:r>
+        <w:t xml:space="preserve"> encontrar as perdas totais:</w:t>
       </w:r>
     </w:p>
     <w:p>
@@ -3659,7 +4426,13 @@
       </w:r>
       <w:r>
         <w:tab/>
-        <w:t>(1)</w:t>
+        <w:t>(</w:t>
+      </w:r>
+      <w:r>
+        <w:t>6</w:t>
+      </w:r>
+      <w:r>
+        <w:t>)</w:t>
       </w:r>
     </w:p>
     <w:p>
@@ -3992,7 +4765,13 @@
       </m:oMath>
       <w:r>
         <w:tab/>
-        <w:t>(1)</w:t>
+        <w:t>(</w:t>
+      </w:r>
+      <w:r>
+        <w:t>7</w:t>
+      </w:r>
+      <w:r>
+        <w:t>)</w:t>
       </w:r>
     </w:p>
     <w:p>
@@ -4005,7 +4784,16 @@
         <w:pStyle w:val="TextBody"/>
       </w:pPr>
       <w:r>
-        <w:t>Podemos observar que as perdas em condução dependem somente da corrente de pico e não é afetada pelo índice de modulação ou fator de potência.</w:t>
+        <w:t>O</w:t>
+      </w:r>
+      <w:r>
+        <w:t>bservar</w:t>
+      </w:r>
+      <w:r>
+        <w:t>-se</w:t>
+      </w:r>
+      <w:r>
+        <w:t xml:space="preserve"> que as perdas em condução dependem somente da corrente de pico e não é afetada pelo índice de modulação ou fator de potência.</w:t>
       </w:r>
     </w:p>
     <w:p>
@@ -4021,7 +4809,6 @@
         <w:pStyle w:val="TextBody"/>
       </w:pPr>
       <w:r>
-        <w:lastRenderedPageBreak/>
         <w:t>Considerando uma modulação Space Vector utilizando 4 comutações por período de chaveamento, conforme mostra a</w:t>
       </w:r>
       <w:r>
@@ -4034,92 +4821,114 @@
         <w:instrText xml:space="preserve"> REF _Ref436565432 \h </w:instrText>
       </w:r>
       <w:r>
+        <w:instrText xml:space="preserve"> \* MERGEFORMAT </w:instrText>
+      </w:r>
+      <w:r>
         <w:fldChar w:fldCharType="separate"/>
       </w:r>
       <w:r>
         <w:rPr>
-          <w:b/>
+          <w:color w:val="000000" w:themeColor="text1"/>
+        </w:rPr>
+        <w:t xml:space="preserve">Fig. </w:t>
+      </w:r>
+      <w:r>
+        <w:rPr>
+          <w:noProof/>
+          <w:color w:val="000000" w:themeColor="text1"/>
+        </w:rPr>
+        <w:t>5</w:t>
+      </w:r>
+      <w:r>
+        <w:fldChar w:fldCharType="end"/>
+      </w:r>
+      <w:r>
+        <w:t>, e</w:t>
+      </w:r>
+      <w:r>
+        <w:t xml:space="preserve"> o método “</w:t>
+      </w:r>
+      <w:proofErr w:type="spellStart"/>
+      <w:r>
+        <w:rPr>
           <w:i/>
+        </w:rPr>
+        <w:t>fourstep</w:t>
+      </w:r>
+      <w:proofErr w:type="spellEnd"/>
+      <w:r>
+        <w:t>” [</w:t>
+      </w:r>
+      <w:r>
+        <w:t>4</w:t>
+      </w:r>
+      <w:r>
+        <w:t xml:space="preserve">] para a comutação </w:t>
+      </w:r>
+      <w:r>
+        <w:t>entre as fases de entrada, pode</w:t>
+      </w:r>
+      <w:r>
+        <w:t>-se</w:t>
+      </w:r>
+      <w:r>
+        <w:t xml:space="preserve"> observar que apenas 2 </w:t>
+      </w:r>
+      <w:proofErr w:type="spellStart"/>
+      <w:r>
+        <w:t>IGBT´s</w:t>
+      </w:r>
+      <w:proofErr w:type="spellEnd"/>
+      <w:r>
+        <w:t xml:space="preserve"> </w:t>
+      </w:r>
+      <w:r>
+        <w:t xml:space="preserve">realizam esforços a cada comutação. </w:t>
+      </w:r>
+    </w:p>
+    <w:p>
+      <w:pPr>
+        <w:pStyle w:val="TextBody"/>
+      </w:pPr>
+      <w:r>
+        <w:t xml:space="preserve">A </w:t>
+      </w:r>
+      <w:r>
+        <w:fldChar w:fldCharType="begin"/>
+      </w:r>
+      <w:r>
+        <w:instrText xml:space="preserve"> REF _Ref436565502 \h </w:instrText>
+      </w:r>
+      <w:r>
+        <w:instrText xml:space="preserve"> \* MERGEFORMAT </w:instrText>
+      </w:r>
+      <w:r>
+        <w:fldChar w:fldCharType="separate"/>
+      </w:r>
+      <w:r>
+        <w:rPr>
           <w:color w:val="000000" w:themeColor="text1"/>
         </w:rPr>
         <w:t xml:space="preserve">Fig. </w:t>
       </w:r>
       <w:r>
         <w:rPr>
-          <w:b/>
-          <w:i/>
           <w:noProof/>
           <w:color w:val="000000" w:themeColor="text1"/>
         </w:rPr>
-        <w:t>2</w:t>
+        <w:t>6</w:t>
       </w:r>
       <w:r>
         <w:fldChar w:fldCharType="end"/>
       </w:r>
       <w:r>
-        <w:t>, e o método “</w:t>
-      </w:r>
-      <w:proofErr w:type="spellStart"/>
-      <w:r>
-        <w:rPr>
-          <w:i/>
-        </w:rPr>
-        <w:t>fourstep</w:t>
-      </w:r>
-      <w:proofErr w:type="spellEnd"/>
-      <w:r>
-        <w:t xml:space="preserve">” [2] para a comutação entre as fases de entrada, podemos observar que apenas 2 </w:t>
-      </w:r>
-      <w:proofErr w:type="spellStart"/>
-      <w:r>
-        <w:t>IGBT´s</w:t>
-      </w:r>
-      <w:proofErr w:type="spellEnd"/>
-      <w:r>
-        <w:t xml:space="preserve"> realizam esforços a cada comutação. </w:t>
-      </w:r>
-    </w:p>
-    <w:p>
-      <w:pPr>
-        <w:pStyle w:val="TextBody"/>
-      </w:pPr>
-      <w:r>
-        <w:t xml:space="preserve">A </w:t>
-      </w:r>
-      <w:r>
-        <w:fldChar w:fldCharType="begin"/>
-      </w:r>
-      <w:r>
-        <w:instrText xml:space="preserve"> REF _Ref436565502 \h </w:instrText>
-      </w:r>
-      <w:r>
-        <w:fldChar w:fldCharType="separate"/>
-      </w:r>
-      <w:r>
-        <w:rPr>
-          <w:b/>
-          <w:i/>
-          <w:color w:val="000000" w:themeColor="text1"/>
-        </w:rPr>
-        <w:t xml:space="preserve">Fig. </w:t>
-      </w:r>
-      <w:r>
-        <w:rPr>
-          <w:b/>
-          <w:i/>
-          <w:noProof/>
-          <w:color w:val="000000" w:themeColor="text1"/>
-        </w:rPr>
-        <w:t>3</w:t>
-      </w:r>
-      <w:r>
-        <w:fldChar w:fldCharType="end"/>
-      </w:r>
-      <w:r>
         <w:t xml:space="preserve"> </w:t>
       </w:r>
       <w:r>
-        <w:t xml:space="preserve">apresenta a comutação </w:t>
+        <w:t>apresenta</w:t>
+      </w:r>
+      <w:r>
+        <w:t xml:space="preserve"> a comutação </w:t>
       </w:r>
       <w:proofErr w:type="spellStart"/>
       <w:r>
@@ -4348,13 +5157,26 @@
       <w:r>
         <w:t xml:space="preserve"> positiva:</w:t>
       </w:r>
+      <w:r>
+        <w:t xml:space="preserve"> </w:t>
+      </w:r>
     </w:p>
     <w:p>
       <w:pPr>
         <w:pStyle w:val="TextBody"/>
-      </w:pPr>
-      <w:r>
-        <w:t xml:space="preserve">- No primeiro </w:t>
+        <w:numPr>
+          <w:ilvl w:val="0"/>
+          <w:numId w:val="3"/>
+        </w:numPr>
+        <w:tabs>
+          <w:tab w:val="clear" w:pos="947"/>
+          <w:tab w:val="num" w:pos="426"/>
+          <w:tab w:val="left" w:pos="2556"/>
+        </w:tabs>
+        <w:ind w:left="426"/>
+      </w:pPr>
+      <w:r>
+        <w:t xml:space="preserve">No primeiro </w:t>
       </w:r>
       <w:proofErr w:type="gramStart"/>
       <w:r>
@@ -4393,15 +5215,25 @@
       </w:r>
       <w:proofErr w:type="gramEnd"/>
       <w:r>
-        <w:t xml:space="preserve"> desligado, não gerando perdas pois não estava conduzindo corrente. </w:t>
+        <w:t xml:space="preserve"> desligado, não gerando perdas pois não estava conduzindo corrente;</w:t>
       </w:r>
     </w:p>
     <w:p>
       <w:pPr>
         <w:pStyle w:val="TextBody"/>
-      </w:pPr>
-      <w:r>
-        <w:t xml:space="preserve">- Após, </w:t>
+        <w:numPr>
+          <w:ilvl w:val="0"/>
+          <w:numId w:val="3"/>
+        </w:numPr>
+        <w:tabs>
+          <w:tab w:val="clear" w:pos="947"/>
+          <w:tab w:val="num" w:pos="426"/>
+          <w:tab w:val="left" w:pos="2556"/>
+        </w:tabs>
+        <w:ind w:left="426"/>
+      </w:pPr>
+      <w:r>
+        <w:t xml:space="preserve">Após, </w:t>
       </w:r>
       <m:oMath>
         <m:sSub>
@@ -4477,18 +5309,29 @@
       </w:r>
       <w:proofErr w:type="gramEnd"/>
       <w:r>
-        <w:t xml:space="preserve"> positiva, nenhum esforço será gerado. </w:t>
+        <w:t xml:space="preserve"> positiva, nenhum esforço será gerado</w:t>
+      </w:r>
+      <w:r>
+        <w:t>;</w:t>
       </w:r>
     </w:p>
     <w:p>
       <w:pPr>
         <w:pStyle w:val="TextBody"/>
-      </w:pPr>
-      <w:r>
-        <w:t xml:space="preserve">- </w:t>
-      </w:r>
+        <w:numPr>
+          <w:ilvl w:val="0"/>
+          <w:numId w:val="3"/>
+        </w:numPr>
+        <w:tabs>
+          <w:tab w:val="clear" w:pos="947"/>
+          <w:tab w:val="num" w:pos="426"/>
+          <w:tab w:val="left" w:pos="2556"/>
+        </w:tabs>
+        <w:ind w:left="426"/>
+      </w:pPr>
       <w:proofErr w:type="gramStart"/>
       <w:r>
+        <w:lastRenderedPageBreak/>
         <w:t xml:space="preserve">Quando </w:t>
       </w:r>
       <m:oMath>
@@ -4524,7 +5367,10 @@
       </w:r>
       <w:proofErr w:type="gramEnd"/>
       <w:r>
-        <w:t xml:space="preserve"> desligado, vamos gerar perdas por comutação no bloqueio do semicondutor. </w:t>
+        <w:t xml:space="preserve"> desligado, vamos gerar perdas por comutação no bloqueio do semicondutor</w:t>
+      </w:r>
+      <w:r>
+        <w:t>.</w:t>
       </w:r>
     </w:p>
     <w:p>
@@ -4676,7 +5522,7 @@
                     <pic:cNvPicPr/>
                   </pic:nvPicPr>
                   <pic:blipFill>
-                    <a:blip r:embed="rId12"/>
+                    <a:blip r:embed="rId15"/>
                     <a:stretch>
                       <a:fillRect/>
                     </a:stretch>
@@ -4707,7 +5553,7 @@
           <w:color w:val="000000" w:themeColor="text1"/>
         </w:rPr>
       </w:pPr>
-      <w:bookmarkStart w:id="2" w:name="_Ref436565432"/>
+      <w:bookmarkStart w:id="4" w:name="_Ref436565432"/>
       <w:r>
         <w:rPr>
           <w:b w:val="0"/>
@@ -4747,7 +5593,7 @@
           <w:noProof/>
           <w:color w:val="000000" w:themeColor="text1"/>
         </w:rPr>
-        <w:t>2</w:t>
+        <w:t>5</w:t>
       </w:r>
       <w:r>
         <w:rPr>
@@ -4757,7 +5603,7 @@
         </w:rPr>
         <w:fldChar w:fldCharType="end"/>
       </w:r>
-      <w:bookmarkEnd w:id="2"/>
+      <w:bookmarkEnd w:id="4"/>
       <w:r>
         <w:rPr>
           <w:b w:val="0"/>
@@ -4797,6 +5643,22 @@
           <w:color w:val="000000" w:themeColor="text1"/>
         </w:rPr>
         <w:t>.</w:t>
+      </w:r>
+      <w:r>
+        <w:rPr>
+          <w:b w:val="0"/>
+          <w:i w:val="0"/>
+          <w:color w:val="000000" w:themeColor="text1"/>
+        </w:rPr>
+        <w:t xml:space="preserve"> </w:t>
+      </w:r>
+      <w:r>
+        <w:rPr>
+          <w:b w:val="0"/>
+          <w:i w:val="0"/>
+          <w:color w:val="000000" w:themeColor="text1"/>
+        </w:rPr>
+        <w:t>[4]</w:t>
       </w:r>
     </w:p>
     <w:p>
@@ -4815,10 +5677,9 @@
           <w:noProof/>
           <w:lang w:eastAsia="pt-BR"/>
         </w:rPr>
-        <w:lastRenderedPageBreak/>
         <w:drawing>
           <wp:inline distT="0" distB="0" distL="0" distR="0" wp14:anchorId="29503602" wp14:editId="0534B85B">
-            <wp:extent cx="2728570" cy="3200940"/>
+            <wp:extent cx="2764877" cy="3243532"/>
             <wp:effectExtent l="0" t="0" r="0" b="0"/>
             <wp:docPr id="8" name="Imagem 8"/>
             <wp:cNvGraphicFramePr>
@@ -4832,7 +5693,7 @@
                     <pic:cNvPicPr/>
                   </pic:nvPicPr>
                   <pic:blipFill>
-                    <a:blip r:embed="rId13"/>
+                    <a:blip r:embed="rId16"/>
                     <a:stretch>
                       <a:fillRect/>
                     </a:stretch>
@@ -4840,7 +5701,7 @@
                   <pic:spPr>
                     <a:xfrm>
                       <a:off x="0" y="0"/>
-                      <a:ext cx="2739813" cy="3214129"/>
+                      <a:ext cx="2790702" cy="3273827"/>
                     </a:xfrm>
                     <a:prstGeom prst="rect">
                       <a:avLst/>
@@ -4863,7 +5724,7 @@
           <w:color w:val="000000" w:themeColor="text1"/>
         </w:rPr>
       </w:pPr>
-      <w:bookmarkStart w:id="3" w:name="_Ref436565502"/>
+      <w:bookmarkStart w:id="5" w:name="_Ref436565502"/>
       <w:r>
         <w:rPr>
           <w:b w:val="0"/>
@@ -4903,7 +5764,7 @@
           <w:noProof/>
           <w:color w:val="000000" w:themeColor="text1"/>
         </w:rPr>
-        <w:t>3</w:t>
+        <w:t>6</w:t>
       </w:r>
       <w:r>
         <w:rPr>
@@ -4913,7 +5774,7 @@
         </w:rPr>
         <w:fldChar w:fldCharType="end"/>
       </w:r>
-      <w:bookmarkEnd w:id="3"/>
+      <w:bookmarkEnd w:id="5"/>
       <w:r>
         <w:rPr>
           <w:b w:val="0"/>
@@ -4961,6 +5822,22 @@
           <w:color w:val="000000" w:themeColor="text1"/>
         </w:rPr>
         <w:t>.</w:t>
+      </w:r>
+      <w:r>
+        <w:rPr>
+          <w:b w:val="0"/>
+          <w:i w:val="0"/>
+          <w:color w:val="000000" w:themeColor="text1"/>
+        </w:rPr>
+        <w:t xml:space="preserve"> </w:t>
+      </w:r>
+      <w:r>
+        <w:rPr>
+          <w:b w:val="0"/>
+          <w:i w:val="0"/>
+          <w:color w:val="000000" w:themeColor="text1"/>
+        </w:rPr>
+        <w:t>[4]</w:t>
       </w:r>
     </w:p>
     <w:p>
@@ -4988,7 +5865,63 @@
         <w:ind w:firstLine="227"/>
         <w:jc w:val="both"/>
       </w:pPr>
-      <w:r>
+    </w:p>
+    <w:p>
+      <w:pPr>
+        <w:pStyle w:val="Figura"/>
+        <w:keepNext/>
+        <w:tabs>
+          <w:tab w:val="left" w:pos="210"/>
+          <w:tab w:val="left" w:pos="278"/>
+        </w:tabs>
+        <w:spacing w:before="0"/>
+        <w:ind w:firstLine="227"/>
+        <w:jc w:val="both"/>
+      </w:pPr>
+    </w:p>
+    <w:p>
+      <w:pPr>
+        <w:pStyle w:val="Figura"/>
+        <w:keepNext/>
+        <w:tabs>
+          <w:tab w:val="left" w:pos="210"/>
+          <w:tab w:val="left" w:pos="278"/>
+        </w:tabs>
+        <w:spacing w:before="0"/>
+        <w:ind w:firstLine="227"/>
+        <w:jc w:val="both"/>
+      </w:pPr>
+    </w:p>
+    <w:p>
+      <w:pPr>
+        <w:pStyle w:val="Figura"/>
+        <w:keepNext/>
+        <w:tabs>
+          <w:tab w:val="left" w:pos="210"/>
+          <w:tab w:val="left" w:pos="278"/>
+        </w:tabs>
+        <w:spacing w:before="0"/>
+        <w:ind w:firstLine="227"/>
+        <w:jc w:val="both"/>
+      </w:pPr>
+    </w:p>
+    <w:p>
+      <w:pPr>
+        <w:pStyle w:val="Figura"/>
+        <w:keepNext/>
+        <w:tabs>
+          <w:tab w:val="left" w:pos="210"/>
+          <w:tab w:val="left" w:pos="278"/>
+        </w:tabs>
+        <w:spacing w:before="0"/>
+        <w:ind w:firstLine="227"/>
+        <w:jc w:val="both"/>
+      </w:pPr>
+      <w:r>
+        <w:br w:type="column"/>
+      </w:r>
+      <w:r>
+        <w:lastRenderedPageBreak/>
         <w:t xml:space="preserve">Realizando uma análise para todas as possibilidade de comutação entre </w:t>
       </w:r>
       <m:oMath>
@@ -5062,7 +5995,15 @@
       </w:r>
       <w:proofErr w:type="gramEnd"/>
       <w:r>
-        <w:t xml:space="preserve"> obtemos os resultados da Tabela I.</w:t>
+        <w:t xml:space="preserve"> </w:t>
+      </w:r>
+      <w:proofErr w:type="spellStart"/>
+      <w:r>
+        <w:t>obtem-se</w:t>
+      </w:r>
+      <w:proofErr w:type="spellEnd"/>
+      <w:r>
+        <w:t xml:space="preserve"> os resultados da Tabela I.</w:t>
       </w:r>
     </w:p>
     <w:p>
@@ -6284,7 +7225,21 @@
         <w:jc w:val="both"/>
       </w:pPr>
       <w:r>
-        <w:t xml:space="preserve">Observando a Tabela I podemos concluir que a cada período de comutação ocorrem uma perda por </w:t>
+        <w:t>Através d</w:t>
+      </w:r>
+      <w:r>
+        <w:t xml:space="preserve">a Tabela I </w:t>
+      </w:r>
+      <w:r>
+        <w:t>é possível</w:t>
+      </w:r>
+      <w:r>
+        <w:t xml:space="preserve"> concluir que a cada período de comutaçã</w:t>
+      </w:r>
+      <w:bookmarkStart w:id="6" w:name="_GoBack"/>
+      <w:bookmarkEnd w:id="6"/>
+      <w:r>
+        <w:t xml:space="preserve">o ocorrem uma perda por </w:t>
       </w:r>
       <w:proofErr w:type="spellStart"/>
       <w:r>
@@ -6312,7 +7267,13 @@
       </w:r>
       <w:proofErr w:type="spellEnd"/>
       <w:r>
-        <w:t xml:space="preserve"> e recuperação reversa do diodo. Desta maneira podemos expressar as perdas de uma célula do conversor matricial durante um período de chaveamento através da equação:</w:t>
+        <w:t xml:space="preserve"> e recuperação reversa do diodo. Desta maneira as perdas de uma célula do conversor matricial durante um período de chaveamento </w:t>
+      </w:r>
+      <w:r>
+        <w:t xml:space="preserve">podem ser expressadas </w:t>
+      </w:r>
+      <w:r>
+        <w:t>através da equação:</w:t>
       </w:r>
     </w:p>
     <w:p>
@@ -6695,7 +7656,13 @@
       </m:oMath>
       <w:r>
         <w:tab/>
-        <w:t>(1)</w:t>
+        <w:t>(</w:t>
+      </w:r>
+      <w:r>
+        <w:t>8</w:t>
+      </w:r>
+      <w:r>
+        <w:t>)</w:t>
       </w:r>
     </w:p>
     <w:p>
@@ -6977,7 +7944,13 @@
         <w:jc w:val="both"/>
       </w:pPr>
       <w:r>
-        <w:t xml:space="preserve">Considerando a frequência de chaveamento do conversor muito superior a frequência na saída e a frequência de entrada, podemos calcular a perda média por comutação através da equação: </w:t>
+        <w:t xml:space="preserve">Considerando a frequência de chaveamento do conversor muito superior a frequência na saída e a frequência de entrada, a perda média por comutação </w:t>
+      </w:r>
+      <w:r>
+        <w:t xml:space="preserve">pode ser calculada </w:t>
+      </w:r>
+      <w:r>
+        <w:t xml:space="preserve">através da equação: </w:t>
       </w:r>
     </w:p>
     <w:p>
@@ -7428,12 +8401,23 @@
           <w:rPr>
             <w:rFonts w:ascii="Cambria Math" w:hAnsi="Cambria Math"/>
           </w:rPr>
-          <m:t>dt</m:t>
+          <m:t>d</m:t>
+        </m:r>
+        <m:r>
+          <w:rPr>
+            <w:rFonts w:ascii="Cambria Math" w:hAnsi="Cambria Math"/>
+          </w:rPr>
+          <m:t>t</m:t>
         </m:r>
       </m:oMath>
       <w:r>
-        <w:tab/>
-        <w:t>(1)</w:t>
+        <w:t xml:space="preserve">    (</w:t>
+      </w:r>
+      <w:r>
+        <w:t>9</w:t>
+      </w:r>
+      <w:r>
+        <w:t>)</w:t>
       </w:r>
     </w:p>
     <w:p>
@@ -7462,7 +8446,13 @@
         <w:jc w:val="both"/>
       </w:pPr>
       <w:r>
-        <w:t xml:space="preserve">Desta maneira podemos calcular as perdas totais por comutação do conversor, expandindo </w:t>
+        <w:t xml:space="preserve">Desta maneira </w:t>
+      </w:r>
+      <w:r>
+        <w:t>pode-se</w:t>
+      </w:r>
+      <w:r>
+        <w:t xml:space="preserve"> calcular as perdas totais por comutação do conversor, expandindo </w:t>
       </w:r>
       <m:oMath>
         <m:d>
@@ -7996,11 +8986,25 @@
           </m:den>
         </m:f>
       </m:oMath>
+      <w:r>
+        <w:t xml:space="preserve">   (</w:t>
+      </w:r>
+      <w:r>
+        <w:t>10</w:t>
+      </w:r>
+      <w:r>
+        <w:t>)</w:t>
+      </w:r>
     </w:p>
     <w:p>
       <w:pPr>
         <w:pStyle w:val="TextBody"/>
         <w:ind w:firstLine="0"/>
+      </w:pPr>
+    </w:p>
+    <w:p>
+      <w:pPr>
+        <w:pStyle w:val="TextBody"/>
       </w:pPr>
     </w:p>
     <w:p>
@@ -8104,9 +9108,25 @@
     </w:p>
     <w:p>
       <w:pPr>
+        <w:pStyle w:val="TextBody"/>
+      </w:pPr>
+    </w:p>
+    <w:p>
+      <w:pPr>
+        <w:pStyle w:val="TextBody"/>
+      </w:pPr>
+    </w:p>
+    <w:p>
+      <w:pPr>
+        <w:pStyle w:val="TextBody"/>
+      </w:pPr>
+    </w:p>
+    <w:p>
+      <w:pPr>
         <w:pStyle w:val="TableCaption"/>
       </w:pPr>
       <w:r>
+        <w:lastRenderedPageBreak/>
         <w:t>T</w:t>
       </w:r>
       <w:r>
@@ -9908,17 +10928,13 @@
           <w:noProof/>
           <w:color w:val="000000" w:themeColor="text1"/>
         </w:rPr>
-        <w:t>5</w:t>
+        <w:t>8</w:t>
       </w:r>
       <w:r>
         <w:fldChar w:fldCharType="end"/>
       </w:r>
       <w:r>
-        <w:t xml:space="preserve"> apresenta o </w:t>
-      </w:r>
-      <w:r>
-        <w:lastRenderedPageBreak/>
-        <w:t>layout proposto para o conversor com as chaves bidirecionais</w:t>
+        <w:t xml:space="preserve"> apresenta o layout proposto para o conversor com as chaves bidirecionais</w:t>
       </w:r>
       <w:r>
         <w:t xml:space="preserve"> posicionadas no dissipador. </w:t>
@@ -9998,7 +11014,7 @@
           <w:noProof/>
           <w:color w:val="000000" w:themeColor="text1"/>
         </w:rPr>
-        <w:t>6</w:t>
+        <w:t>9</w:t>
       </w:r>
       <w:r>
         <w:fldChar w:fldCharType="end"/>
@@ -10026,7 +11042,7 @@
           <w:noProof/>
           <w:color w:val="000000" w:themeColor="text1"/>
         </w:rPr>
-        <w:t>7</w:t>
+        <w:t>10</w:t>
       </w:r>
       <w:r>
         <w:fldChar w:fldCharType="end"/>
@@ -10126,7 +11142,7 @@
                     <pic:cNvPicPr/>
                   </pic:nvPicPr>
                   <pic:blipFill>
-                    <a:blip r:embed="rId14"/>
+                    <a:blip r:embed="rId17"/>
                     <a:stretch>
                       <a:fillRect/>
                     </a:stretch>
@@ -10196,7 +11212,7 @@
           <w:noProof/>
           <w:color w:val="000000" w:themeColor="text1"/>
         </w:rPr>
-        <w:t>4</w:t>
+        <w:t>7</w:t>
       </w:r>
       <w:r>
         <w:rPr>
@@ -10239,6 +11255,7 @@
           <w:noProof/>
           <w:lang w:eastAsia="pt-BR"/>
         </w:rPr>
+        <w:lastRenderedPageBreak/>
         <w:drawing>
           <wp:inline distT="0" distB="0" distL="0" distR="0" wp14:anchorId="117C6953" wp14:editId="6CE158A9">
             <wp:extent cx="1630760" cy="1910686"/>
@@ -10257,7 +11274,7 @@
                     </pic:cNvPicPr>
                   </pic:nvPicPr>
                   <pic:blipFill>
-                    <a:blip r:embed="rId15">
+                    <a:blip r:embed="rId18">
                       <a:extLst>
                         <a:ext uri="{28A0092B-C50C-407E-A947-70E740481C1C}">
                           <a14:useLocalDpi xmlns:a14="http://schemas.microsoft.com/office/drawing/2010/main" val="0"/>
@@ -10300,7 +11317,7 @@
           <w:lang w:val="en-US"/>
         </w:rPr>
       </w:pPr>
-      <w:bookmarkStart w:id="4" w:name="_Ref436567503"/>
+      <w:bookmarkStart w:id="7" w:name="_Ref436567503"/>
       <w:r>
         <w:rPr>
           <w:b w:val="0"/>
@@ -10340,7 +11357,7 @@
           <w:noProof/>
           <w:color w:val="000000" w:themeColor="text1"/>
         </w:rPr>
-        <w:t>5</w:t>
+        <w:t>8</w:t>
       </w:r>
       <w:r>
         <w:rPr>
@@ -10350,7 +11367,7 @@
         </w:rPr>
         <w:fldChar w:fldCharType="end"/>
       </w:r>
-      <w:bookmarkEnd w:id="4"/>
+      <w:bookmarkEnd w:id="7"/>
       <w:r>
         <w:rPr>
           <w:b w:val="0"/>
@@ -10449,7 +11466,7 @@
                     </pic:cNvPicPr>
                   </pic:nvPicPr>
                   <pic:blipFill>
-                    <a:blip r:embed="rId16">
+                    <a:blip r:embed="rId19">
                       <a:extLst>
                         <a:ext uri="{28A0092B-C50C-407E-A947-70E740481C1C}">
                           <a14:useLocalDpi xmlns:a14="http://schemas.microsoft.com/office/drawing/2010/main" val="0"/>
@@ -10491,7 +11508,7 @@
           <w:color w:val="000000" w:themeColor="text1"/>
         </w:rPr>
       </w:pPr>
-      <w:bookmarkStart w:id="5" w:name="_Ref436567471"/>
+      <w:bookmarkStart w:id="8" w:name="_Ref436567471"/>
       <w:r>
         <w:rPr>
           <w:b w:val="0"/>
@@ -10531,7 +11548,7 @@
           <w:noProof/>
           <w:color w:val="000000" w:themeColor="text1"/>
         </w:rPr>
-        <w:t>6</w:t>
+        <w:t>9</w:t>
       </w:r>
       <w:r>
         <w:rPr>
@@ -10541,7 +11558,7 @@
         </w:rPr>
         <w:fldChar w:fldCharType="end"/>
       </w:r>
-      <w:bookmarkEnd w:id="5"/>
+      <w:bookmarkEnd w:id="8"/>
       <w:r>
         <w:rPr>
           <w:b w:val="0"/>
@@ -10637,7 +11654,6 @@
           <w:noProof/>
           <w:lang w:eastAsia="pt-BR"/>
         </w:rPr>
-        <w:lastRenderedPageBreak/>
         <w:drawing>
           <wp:inline distT="0" distB="0" distL="0" distR="0" wp14:anchorId="5BDB3C14" wp14:editId="049CA988">
             <wp:extent cx="2105133" cy="1305027"/>
@@ -10654,7 +11670,7 @@
                     <pic:cNvPicPr/>
                   </pic:nvPicPr>
                   <pic:blipFill>
-                    <a:blip r:embed="rId17"/>
+                    <a:blip r:embed="rId20"/>
                     <a:stretch>
                       <a:fillRect/>
                     </a:stretch>
@@ -10685,7 +11701,7 @@
           <w:color w:val="000000" w:themeColor="text1"/>
         </w:rPr>
       </w:pPr>
-      <w:bookmarkStart w:id="6" w:name="_Ref436567479"/>
+      <w:bookmarkStart w:id="9" w:name="_Ref436567479"/>
       <w:r>
         <w:rPr>
           <w:b w:val="0"/>
@@ -10725,7 +11741,7 @@
           <w:noProof/>
           <w:color w:val="000000" w:themeColor="text1"/>
         </w:rPr>
-        <w:t>7</w:t>
+        <w:t>10</w:t>
       </w:r>
       <w:r>
         <w:rPr>
@@ -10735,7 +11751,7 @@
         </w:rPr>
         <w:fldChar w:fldCharType="end"/>
       </w:r>
-      <w:bookmarkEnd w:id="6"/>
+      <w:bookmarkEnd w:id="9"/>
       <w:r>
         <w:rPr>
           <w:b w:val="0"/>
@@ -10810,7 +11826,13 @@
         <w:jc w:val="both"/>
       </w:pPr>
       <w:r>
-        <w:t>A Tabela II apresenta o resultados do cálculo de perdas considerando corrente de saídas de 17Arms, 24Arms, 31Arms, e frequências de chaveamento de 10 kHz, 20 kHz e 30 kHz.</w:t>
+        <w:t xml:space="preserve">A Tabela </w:t>
+      </w:r>
+      <w:r>
+        <w:t>I</w:t>
+      </w:r>
+      <w:r>
+        <w:t>II apresenta o resultados do cálculo de perdas considerando corrente de saídas de 17Arms, 24Arms, 31Arms, e frequências de chaveamento de 10 kHz, 20 kHz e 30 kHz.</w:t>
       </w:r>
     </w:p>
     <w:p>
@@ -10834,7 +11856,13 @@
         <w:t>T</w:t>
       </w:r>
       <w:r>
-        <w:t>ABELA I</w:t>
+        <w:t xml:space="preserve">ABELA </w:t>
+      </w:r>
+      <w:r>
+        <w:t>I</w:t>
+      </w:r>
+      <w:r>
+        <w:t>I</w:t>
       </w:r>
       <w:r>
         <w:t>I</w:t>
@@ -11312,32 +12340,41 @@
     </w:p>
     <w:p>
       <w:pPr>
-        <w:pStyle w:val="Figura"/>
-        <w:keepNext/>
+        <w:pStyle w:val="TextBody"/>
+        <w:numPr>
+          <w:ilvl w:val="0"/>
+          <w:numId w:val="3"/>
+        </w:numPr>
         <w:tabs>
-          <w:tab w:val="left" w:pos="210"/>
-          <w:tab w:val="left" w:pos="278"/>
+          <w:tab w:val="clear" w:pos="947"/>
+          <w:tab w:val="num" w:pos="426"/>
+          <w:tab w:val="left" w:pos="2556"/>
         </w:tabs>
-        <w:spacing w:before="0"/>
-        <w:jc w:val="both"/>
-      </w:pPr>
-      <w:r>
-        <w:t>- Temperatura ambiente de 50 °C;</w:t>
-      </w:r>
-    </w:p>
-    <w:p>
-      <w:pPr>
-        <w:pStyle w:val="Figura"/>
-        <w:keepNext/>
+        <w:ind w:left="426"/>
+      </w:pPr>
+      <w:r>
+        <w:t>Temperatura ambiente de 50 °C</w:t>
+      </w:r>
+      <w:r>
+        <w:t>;</w:t>
+      </w:r>
+    </w:p>
+    <w:p>
+      <w:pPr>
+        <w:pStyle w:val="TextBody"/>
+        <w:numPr>
+          <w:ilvl w:val="0"/>
+          <w:numId w:val="3"/>
+        </w:numPr>
         <w:tabs>
-          <w:tab w:val="left" w:pos="210"/>
-          <w:tab w:val="left" w:pos="278"/>
+          <w:tab w:val="clear" w:pos="947"/>
+          <w:tab w:val="num" w:pos="426"/>
+          <w:tab w:val="left" w:pos="2556"/>
         </w:tabs>
-        <w:spacing w:before="0"/>
-        <w:jc w:val="both"/>
-      </w:pPr>
-      <w:r>
-        <w:t xml:space="preserve">- Resistência térmica do módulo entre junção e </w:t>
+        <w:ind w:left="426"/>
+      </w:pPr>
+      <w:r>
+        <w:t xml:space="preserve">Resistência térmica do módulo entre junção e </w:t>
       </w:r>
       <w:r>
         <w:rPr>
@@ -11351,45 +12388,39 @@
     </w:p>
     <w:p>
       <w:pPr>
-        <w:pStyle w:val="Figura"/>
-        <w:keepNext/>
+        <w:pStyle w:val="TextBody"/>
+        <w:numPr>
+          <w:ilvl w:val="0"/>
+          <w:numId w:val="3"/>
+        </w:numPr>
         <w:tabs>
-          <w:tab w:val="left" w:pos="210"/>
-          <w:tab w:val="left" w:pos="278"/>
+          <w:tab w:val="clear" w:pos="947"/>
+          <w:tab w:val="num" w:pos="426"/>
+          <w:tab w:val="left" w:pos="2556"/>
         </w:tabs>
-        <w:spacing w:before="0"/>
-        <w:jc w:val="both"/>
-      </w:pPr>
-      <w:r>
-        <w:t>- Desconsiderando a resistência térmica da pasta térmica;</w:t>
-      </w:r>
-    </w:p>
-    <w:p>
-      <w:pPr>
-        <w:pStyle w:val="Figura"/>
-        <w:keepNext/>
+        <w:ind w:left="426"/>
+      </w:pPr>
+      <w:r>
+        <w:t>Desconsiderando a resistência térmica da pasta térmica;</w:t>
+      </w:r>
+    </w:p>
+    <w:p>
+      <w:pPr>
+        <w:pStyle w:val="TextBody"/>
+        <w:numPr>
+          <w:ilvl w:val="0"/>
+          <w:numId w:val="3"/>
+        </w:numPr>
         <w:tabs>
-          <w:tab w:val="left" w:pos="210"/>
-          <w:tab w:val="left" w:pos="278"/>
+          <w:tab w:val="clear" w:pos="947"/>
+          <w:tab w:val="num" w:pos="426"/>
+          <w:tab w:val="left" w:pos="2556"/>
         </w:tabs>
-        <w:spacing w:before="0"/>
-        <w:jc w:val="both"/>
-      </w:pPr>
-      <w:r>
-        <w:t>- Desconsiderando a resistência mecânica imposta pelo dissipador ao ventilador;</w:t>
-      </w:r>
-    </w:p>
-    <w:p>
-      <w:pPr>
-        <w:pStyle w:val="Figura"/>
-        <w:keepNext/>
-        <w:tabs>
-          <w:tab w:val="left" w:pos="210"/>
-          <w:tab w:val="left" w:pos="278"/>
-        </w:tabs>
-        <w:spacing w:before="0"/>
-        <w:jc w:val="both"/>
-      </w:pPr>
+        <w:ind w:left="426"/>
+      </w:pPr>
+      <w:r>
+        <w:t>Desconsiderando a resistência mecânica imposta pelo dissipador ao ventilador;</w:t>
+      </w:r>
     </w:p>
     <w:p>
       <w:pPr>
@@ -11404,7 +12435,14 @@
         <w:jc w:val="both"/>
       </w:pPr>
       <w:r>
-        <w:t>A Tabela III apresenta o resultados de simulação.</w:t>
+        <w:lastRenderedPageBreak/>
+        <w:t>A Tabela I</w:t>
+      </w:r>
+      <w:r>
+        <w:t>V</w:t>
+      </w:r>
+      <w:r>
+        <w:t xml:space="preserve"> apresenta o resultados de simulação.</w:t>
       </w:r>
     </w:p>
     <w:p>
@@ -11428,10 +12466,10 @@
         <w:t>T</w:t>
       </w:r>
       <w:r>
-        <w:t>ABELA II</w:t>
-      </w:r>
-      <w:r>
-        <w:t>I</w:t>
+        <w:t>ABELA I</w:t>
+      </w:r>
+      <w:r>
+        <w:t>V</w:t>
       </w:r>
     </w:p>
     <w:p>
@@ -12576,7 +13614,6 @@
           <w:noProof/>
           <w:lang w:eastAsia="pt-BR"/>
         </w:rPr>
-        <w:lastRenderedPageBreak/>
         <w:drawing>
           <wp:inline distT="0" distB="0" distL="0" distR="0" wp14:anchorId="1832C8FE" wp14:editId="6F558825">
             <wp:extent cx="3130086" cy="2510287"/>
@@ -12595,7 +13632,7 @@
                     </pic:cNvPicPr>
                   </pic:nvPicPr>
                   <pic:blipFill>
-                    <a:blip r:embed="rId18">
+                    <a:blip r:embed="rId21">
                       <a:extLst>
                         <a:ext uri="{28A0092B-C50C-407E-A947-70E740481C1C}">
                           <a14:useLocalDpi xmlns:a14="http://schemas.microsoft.com/office/drawing/2010/main" val="0"/>
@@ -12676,7 +13713,7 @@
           <w:noProof/>
           <w:color w:val="000000" w:themeColor="text1"/>
         </w:rPr>
-        <w:t>7</w:t>
+        <w:t>11</w:t>
       </w:r>
       <w:r>
         <w:rPr>
@@ -12755,7 +13792,7 @@
                     </pic:cNvPicPr>
                   </pic:nvPicPr>
                   <pic:blipFill>
-                    <a:blip r:embed="rId19">
+                    <a:blip r:embed="rId22">
                       <a:extLst>
                         <a:ext uri="{28A0092B-C50C-407E-A947-70E740481C1C}">
                           <a14:useLocalDpi xmlns:a14="http://schemas.microsoft.com/office/drawing/2010/main" val="0"/>
@@ -12836,7 +13873,7 @@
           <w:noProof/>
           <w:color w:val="000000" w:themeColor="text1"/>
         </w:rPr>
-        <w:t>7</w:t>
+        <w:t>12</w:t>
       </w:r>
       <w:r>
         <w:rPr>
@@ -12928,7 +13965,13 @@
         <w:t>®</w:t>
       </w:r>
       <w:r>
-        <w:t xml:space="preserve"> e apenas um ventilador no dissipador. Foi possível obter temperatura de junção de 106,6 °C.</w:t>
+        <w:t xml:space="preserve"> e apenas um ventilador no dissipador. Foi possível obter temperatura de junção de 106,6 °C</w:t>
+      </w:r>
+      <w:r>
+        <w:t xml:space="preserve"> com esta configuração</w:t>
+      </w:r>
+      <w:r>
+        <w:t>.</w:t>
       </w:r>
     </w:p>
     <w:p>
@@ -12973,7 +14016,7 @@
                     </pic:cNvPicPr>
                   </pic:nvPicPr>
                   <pic:blipFill>
-                    <a:blip r:embed="rId20">
+                    <a:blip r:embed="rId23">
                       <a:extLst>
                         <a:ext uri="{28A0092B-C50C-407E-A947-70E740481C1C}">
                           <a14:useLocalDpi xmlns:a14="http://schemas.microsoft.com/office/drawing/2010/main" val="0"/>
@@ -13054,7 +14097,7 @@
           <w:noProof/>
           <w:color w:val="000000" w:themeColor="text1"/>
         </w:rPr>
-        <w:t>7</w:t>
+        <w:t>13</w:t>
       </w:r>
       <w:r>
         <w:rPr>
@@ -13158,7 +14201,16 @@
         <w:pStyle w:val="TextBody"/>
       </w:pPr>
       <w:r>
-        <w:t>Este artigo apresentou uma breve revisão sobre perdas em semicondutores aplicados ao conversor matricial direto, abordando de forma analítica o cálculo de perdas.</w:t>
+        <w:t xml:space="preserve">Este artigo apresentou uma breve revisão sobre </w:t>
+      </w:r>
+      <w:r>
+        <w:t xml:space="preserve">conversor matricial e o cálculo de </w:t>
+      </w:r>
+      <w:r>
+        <w:t>perdas em semicondutores aplicados ao conversor matricial direto</w:t>
+      </w:r>
+      <w:r>
+        <w:t>.</w:t>
       </w:r>
     </w:p>
     <w:p>
@@ -13166,7 +14218,19 @@
         <w:pStyle w:val="TextBody"/>
       </w:pPr>
       <w:r>
-        <w:t xml:space="preserve">Com base nos resultados de simulação encontrados, considerando uma margem de operação de 30°C para a temperatura máxima de junção do semicondutor, e analisando a Tabela III, podemos concluir que o conversor em estudo poderá operar com frequência de chaveamento de 30kHz e 17A, 20kHz e 21A ou 10kHz e 31A, utilizando o dissipador </w:t>
+        <w:t>Com base nos resultados de simulação encontrados, considerando uma margem de operação de 30°C para a temperatura máxima de junção do semicondutor, e analisando a Tabela I</w:t>
+      </w:r>
+      <w:r>
+        <w:t>V</w:t>
+      </w:r>
+      <w:r>
+        <w:t>, pode</w:t>
+      </w:r>
+      <w:r>
+        <w:t>-se</w:t>
+      </w:r>
+      <w:r>
+        <w:t xml:space="preserve"> concluir que o conversor em estudo poderá operar com frequência de chaveamento de 30kHz e 17A, 20kHz e 21A ou 10kHz e 31A, utilizando o dissipador </w:t>
       </w:r>
       <w:proofErr w:type="spellStart"/>
       <w:r>
@@ -13231,42 +14295,6 @@
       </w:r>
       <w:r>
         <w:t>verificou-se que seria possível reduzir o número de ventiladores no dissipador e manter o semicondutor em uma temperatura adequada de operação.</w:t>
-      </w:r>
-    </w:p>
-    <w:p>
-      <w:pPr>
-        <w:pStyle w:val="TextBody"/>
-      </w:pPr>
-    </w:p>
-    <w:p>
-      <w:pPr>
-        <w:pStyle w:val="TitleNoNumber"/>
-        <w:spacing w:before="0" w:after="0"/>
-      </w:pPr>
-      <w:r>
-        <w:t>AGRADECIMENTOS</w:t>
-      </w:r>
-    </w:p>
-    <w:p>
-      <w:pPr>
-        <w:pStyle w:val="TitleNoNumber"/>
-        <w:spacing w:before="0" w:after="0"/>
-      </w:pPr>
-    </w:p>
-    <w:p>
-      <w:pPr>
-        <w:pStyle w:val="TextBody"/>
-      </w:pPr>
-      <w:r>
-        <w:t xml:space="preserve">Os autores agradecem a Fulano de Tal, pela colaboração neste trabalho. Este projeto foi financiado pelo CNPq (processo </w:t>
-      </w:r>
-      <w:proofErr w:type="spellStart"/>
-      <w:r>
-        <w:t>xxyyzz</w:t>
-      </w:r>
-      <w:proofErr w:type="spellEnd"/>
-      <w:r>
-        <w:t>).</w:t>
       </w:r>
     </w:p>
     <w:p>
@@ -13313,128 +14341,19 @@
       </w:r>
       <w:proofErr w:type="gramEnd"/>
       <w:r>
-        <w:t xml:space="preserve">Wang, B.; </w:t>
-      </w:r>
-      <w:proofErr w:type="spellStart"/>
-      <w:r>
-        <w:t>Venkataramanan</w:t>
-      </w:r>
-      <w:proofErr w:type="spellEnd"/>
-      <w:r>
-        <w:t>, G., "</w:t>
-      </w:r>
-      <w:proofErr w:type="spellStart"/>
-      <w:r>
-        <w:t>Analytical</w:t>
-      </w:r>
-      <w:proofErr w:type="spellEnd"/>
-      <w:r>
+        <w:t xml:space="preserve">WHEELER, P. W., et al. </w:t>
+      </w:r>
+      <w:r>
+        <w:rPr>
+          <w:lang w:val="en-US"/>
+        </w:rPr>
+        <w:t>“Matrix converters: a technology review”, Industrial Electronics, IEEE Transactions on, v. 49, n. 2, p. 276-288, 2002.</w:t>
+      </w:r>
+      <w:r>
+        <w:rPr>
+          <w:lang w:val="en-US"/>
+        </w:rPr>
         <w:t xml:space="preserve"> </w:t>
-      </w:r>
-      <w:proofErr w:type="spellStart"/>
-      <w:r>
-        <w:t>Modeling</w:t>
-      </w:r>
-      <w:proofErr w:type="spellEnd"/>
-      <w:r>
-        <w:t xml:space="preserve"> </w:t>
-      </w:r>
-      <w:proofErr w:type="spellStart"/>
-      <w:r>
-        <w:t>of</w:t>
-      </w:r>
-      <w:proofErr w:type="spellEnd"/>
-      <w:r>
-        <w:t xml:space="preserve"> </w:t>
-      </w:r>
-      <w:proofErr w:type="spellStart"/>
-      <w:r>
-        <w:t>Semiconductor</w:t>
-      </w:r>
-      <w:proofErr w:type="spellEnd"/>
-      <w:r>
-        <w:t xml:space="preserve"> </w:t>
-      </w:r>
-      <w:proofErr w:type="spellStart"/>
-      <w:r>
-        <w:t>Losses</w:t>
-      </w:r>
-      <w:proofErr w:type="spellEnd"/>
-      <w:r>
-        <w:t xml:space="preserve"> in Matrix </w:t>
-      </w:r>
-      <w:proofErr w:type="spellStart"/>
-      <w:r>
-        <w:t>Converters</w:t>
-      </w:r>
-      <w:proofErr w:type="spellEnd"/>
-      <w:r>
-        <w:t xml:space="preserve">," </w:t>
-      </w:r>
-      <w:r>
-        <w:rPr>
-          <w:i/>
-        </w:rPr>
-        <w:t xml:space="preserve">Power </w:t>
-      </w:r>
-      <w:proofErr w:type="spellStart"/>
-      <w:r>
-        <w:rPr>
-          <w:i/>
-        </w:rPr>
-        <w:t>Electronics</w:t>
-      </w:r>
-      <w:proofErr w:type="spellEnd"/>
-      <w:r>
-        <w:rPr>
-          <w:i/>
-        </w:rPr>
-        <w:t xml:space="preserve"> </w:t>
-      </w:r>
-      <w:proofErr w:type="spellStart"/>
-      <w:r>
-        <w:rPr>
-          <w:i/>
-        </w:rPr>
-        <w:t>and</w:t>
-      </w:r>
-      <w:proofErr w:type="spellEnd"/>
-      <w:r>
-        <w:rPr>
-          <w:i/>
-        </w:rPr>
-        <w:t xml:space="preserve"> Motion </w:t>
-      </w:r>
-      <w:proofErr w:type="spellStart"/>
-      <w:r>
-        <w:rPr>
-          <w:i/>
-        </w:rPr>
-        <w:t>Control</w:t>
-      </w:r>
-      <w:proofErr w:type="spellEnd"/>
-      <w:r>
-        <w:rPr>
-          <w:i/>
-        </w:rPr>
-        <w:t xml:space="preserve"> </w:t>
-      </w:r>
-      <w:proofErr w:type="spellStart"/>
-      <w:r>
-        <w:rPr>
-          <w:i/>
-        </w:rPr>
-        <w:t>Conference</w:t>
-      </w:r>
-      <w:proofErr w:type="spellEnd"/>
-      <w:r>
-        <w:t xml:space="preserve">, 2006. </w:t>
-      </w:r>
-      <w:r>
-        <w:rPr>
-          <w:lang w:val="en-US"/>
-        </w:rPr>
-        <w:t>IPEMC 2006</w:t>
       </w:r>
     </w:p>
     <w:p>
@@ -13445,6 +14364,105 @@
           <w:numId w:val="0"/>
         </w:numPr>
         <w:ind w:left="426" w:hanging="426"/>
+      </w:pPr>
+      <w:r>
+        <w:lastRenderedPageBreak/>
+        <w:t>[</w:t>
+      </w:r>
+      <w:proofErr w:type="gramStart"/>
+      <w:r>
+        <w:t>2]</w:t>
+      </w:r>
+      <w:r>
+        <w:tab/>
+      </w:r>
+      <w:proofErr w:type="spellStart"/>
+      <w:proofErr w:type="gramEnd"/>
+      <w:r>
+        <w:t>Gilli</w:t>
+      </w:r>
+      <w:proofErr w:type="spellEnd"/>
+      <w:r>
+        <w:t>, C, "Conversor Matricial Direto para Acionamento de Motor de Induç</w:t>
+      </w:r>
+      <w:r>
+        <w:t>ão Trifásico</w:t>
+      </w:r>
+      <w:r>
+        <w:t xml:space="preserve">" </w:t>
+      </w:r>
+      <w:r>
+        <w:rPr>
+          <w:i/>
+        </w:rPr>
+        <w:t>Dissertação de Mestrado, Universidade Regional de Blumenau – FURB</w:t>
+      </w:r>
+      <w:r>
+        <w:t>, 20</w:t>
+      </w:r>
+      <w:r>
+        <w:t>12</w:t>
+      </w:r>
+      <w:r>
+        <w:t>.</w:t>
+      </w:r>
+    </w:p>
+    <w:p>
+      <w:pPr>
+        <w:pStyle w:val="ReferencesBody"/>
+        <w:numPr>
+          <w:ilvl w:val="0"/>
+          <w:numId w:val="0"/>
+        </w:numPr>
+        <w:ind w:left="426" w:hanging="426"/>
+      </w:pPr>
+      <w:r>
+        <w:t>[</w:t>
+      </w:r>
+      <w:proofErr w:type="gramStart"/>
+      <w:r>
+        <w:t>3</w:t>
+      </w:r>
+      <w:r>
+        <w:t>]</w:t>
+      </w:r>
+      <w:r>
+        <w:tab/>
+      </w:r>
+      <w:proofErr w:type="gramEnd"/>
+      <w:r>
+        <w:t>Artigo sobre CMC e IMC para máquina de indução</w:t>
+      </w:r>
+      <w:r>
+        <w:t>.</w:t>
+      </w:r>
+      <w:r>
+        <w:t xml:space="preserve"> </w:t>
+      </w:r>
+      <w:r>
+        <w:t>Artigo sobre CMC e IMC para máquina de indução</w:t>
+      </w:r>
+      <w:r>
+        <w:t>.</w:t>
+      </w:r>
+      <w:r>
+        <w:t xml:space="preserve"> </w:t>
+      </w:r>
+      <w:r>
+        <w:t>Artigo sobre CMC e IMC para máquina de indução</w:t>
+      </w:r>
+      <w:r>
+        <w:t>.</w:t>
+      </w:r>
+    </w:p>
+    <w:p>
+      <w:pPr>
+        <w:pStyle w:val="ReferencesBody"/>
+        <w:numPr>
+          <w:ilvl w:val="0"/>
+          <w:numId w:val="0"/>
+        </w:numPr>
+        <w:ind w:left="426" w:hanging="426"/>
         <w:rPr>
           <w:lang w:val="en-US"/>
         </w:rPr>
@@ -13453,19 +14471,108 @@
         <w:rPr>
           <w:lang w:val="en-US"/>
         </w:rPr>
-        <w:t>[2]</w:t>
+        <w:t>[</w:t>
       </w:r>
       <w:r>
         <w:rPr>
           <w:lang w:val="en-US"/>
         </w:rPr>
+        <w:t>4</w:t>
+      </w:r>
+      <w:r>
+        <w:rPr>
+          <w:lang w:val="en-US"/>
+        </w:rPr>
+        <w:t>]</w:t>
+      </w:r>
+      <w:r>
+        <w:rPr>
+          <w:lang w:val="en-US"/>
+        </w:rPr>
         <w:tab/>
+        <w:t xml:space="preserve">Wang, B.; </w:t>
       </w:r>
       <w:proofErr w:type="spellStart"/>
       <w:r>
         <w:rPr>
           <w:lang w:val="en-US"/>
         </w:rPr>
+        <w:t>Venkataramanan</w:t>
+      </w:r>
+      <w:proofErr w:type="spellEnd"/>
+      <w:r>
+        <w:rPr>
+          <w:lang w:val="en-US"/>
+        </w:rPr>
+        <w:t xml:space="preserve">, G., "Analytical Modeling of Semiconductor Losses in Matrix Converters," </w:t>
+      </w:r>
+      <w:r>
+        <w:rPr>
+          <w:i/>
+          <w:lang w:val="en-US"/>
+        </w:rPr>
+        <w:t>Power Electronics and Motion Control Conference</w:t>
+      </w:r>
+      <w:r>
+        <w:rPr>
+          <w:lang w:val="en-US"/>
+        </w:rPr>
+        <w:t xml:space="preserve">, 2006. </w:t>
+      </w:r>
+      <w:r>
+        <w:rPr>
+          <w:lang w:val="en-US"/>
+        </w:rPr>
+        <w:t>IPEMC 2006</w:t>
+      </w:r>
+      <w:r>
+        <w:rPr>
+          <w:lang w:val="en-US"/>
+        </w:rPr>
+        <w:t>.</w:t>
+      </w:r>
+    </w:p>
+    <w:p>
+      <w:pPr>
+        <w:pStyle w:val="ReferencesBody"/>
+        <w:numPr>
+          <w:ilvl w:val="0"/>
+          <w:numId w:val="0"/>
+        </w:numPr>
+        <w:ind w:left="426" w:hanging="426"/>
+        <w:rPr>
+          <w:lang w:val="en-US"/>
+        </w:rPr>
+      </w:pPr>
+      <w:r>
+        <w:rPr>
+          <w:lang w:val="en-US"/>
+        </w:rPr>
+        <w:t>[</w:t>
+      </w:r>
+      <w:r>
+        <w:rPr>
+          <w:lang w:val="en-US"/>
+        </w:rPr>
+        <w:t>5</w:t>
+      </w:r>
+      <w:r>
+        <w:rPr>
+          <w:lang w:val="en-US"/>
+        </w:rPr>
+        <w:t>]</w:t>
+      </w:r>
+      <w:r>
+        <w:rPr>
+          <w:lang w:val="en-US"/>
+        </w:rPr>
+        <w:tab/>
+      </w:r>
+      <w:proofErr w:type="spellStart"/>
+      <w:r>
+        <w:rPr>
+          <w:lang w:val="en-US"/>
+        </w:rPr>
         <w:t>Burány</w:t>
       </w:r>
       <w:proofErr w:type="spellEnd"/>
@@ -13489,25 +14596,11 @@
         </w:rPr>
         <w:t>” in Institute for Power and Electronic Engineering, 1989</w:t>
       </w:r>
-      <w:proofErr w:type="gramStart"/>
       <w:r>
         <w:rPr>
           <w:lang w:val="en-US"/>
         </w:rPr>
         <w:t>.</w:t>
-      </w:r>
-      <w:r>
-        <w:rPr>
-          <w:lang w:val="en-US"/>
-        </w:rPr>
-        <w:t>.</w:t>
-      </w:r>
-      <w:proofErr w:type="gramEnd"/>
-      <w:r>
-        <w:rPr>
-          <w:lang w:val="en-US"/>
-        </w:rPr>
-        <w:t xml:space="preserve"> </w:t>
       </w:r>
     </w:p>
     <w:p>
@@ -13530,7 +14623,6 @@
         <w:ind w:left="-284"/>
       </w:pPr>
       <w:r>
-        <w:lastRenderedPageBreak/>
         <w:t>DADOS BIOGRÁFICOS</w:t>
       </w:r>
     </w:p>
@@ -13653,11 +14745,7 @@
         <w:t>1974 em Lages, SC</w:t>
       </w:r>
       <w:r>
-        <w:t xml:space="preserve">. Recebeu o título de engenheiro eletricista da Universidade Regional de Blumenau (FURB) em 1999, e os de Mestre e de Doutor em engenharia elétrica da Universidade Federal de </w:t>
-      </w:r>
-      <w:r>
-        <w:lastRenderedPageBreak/>
-        <w:t xml:space="preserve">Santa Catarina, Florianópolis, Brasil, em 2001 e 2006, respectivamente. </w:t>
+        <w:t xml:space="preserve">. Recebeu o título de engenheiro eletricista da Universidade Regional de Blumenau (FURB) em 1999, e os de Mestre e de Doutor em engenharia elétrica da Universidade Federal de Santa Catarina, Florianópolis, Brasil, em 2001 e 2006, respectivamente. </w:t>
       </w:r>
     </w:p>
     <w:p>
@@ -15782,7 +16870,7 @@
 </file>
 
 <file path=customXml/itemProps1.xml><?xml version="1.0" encoding="utf-8"?>
-<ds:datastoreItem xmlns:ds="http://schemas.openxmlformats.org/officeDocument/2006/customXml" ds:itemID="{5AE14DBC-4E32-4708-A47A-5D1DA9A5677A}">
+<ds:datastoreItem xmlns:ds="http://schemas.openxmlformats.org/officeDocument/2006/customXml" ds:itemID="{BD250F20-F7F1-4B74-89D1-0562636FCD71}">
   <ds:schemaRefs>
     <ds:schemaRef ds:uri="http://schemas.openxmlformats.org/officeDocument/2006/bibliography"/>
   </ds:schemaRefs>

</xml_diff>

<commit_message>
Versão final da apresentação e artigo.
</commit_message>
<xml_diff>
--- a/Artigo ED - Análise de perdas em conversor matricial Template Sobraep - Fábio Posser.docx
+++ b/Artigo ED - Análise de perdas em conversor matricial Template Sobraep - Fábio Posser.docx
@@ -405,8 +405,6 @@
         </w:rPr>
         <w:t>with</w:t>
       </w:r>
-      <w:bookmarkStart w:id="0" w:name="_GoBack"/>
-      <w:bookmarkEnd w:id="0"/>
       <w:r>
         <w:rPr>
           <w:lang w:val="en-US"/>
@@ -815,7 +813,7 @@
           <w:color w:val="000000" w:themeColor="text1"/>
         </w:rPr>
       </w:pPr>
-      <w:bookmarkStart w:id="1" w:name="_Ref436565271"/>
+      <w:bookmarkStart w:id="0" w:name="_Ref436565271"/>
       <w:r>
         <w:rPr>
           <w:b w:val="0"/>
@@ -865,7 +863,7 @@
         </w:rPr>
         <w:fldChar w:fldCharType="end"/>
       </w:r>
-      <w:bookmarkEnd w:id="1"/>
+      <w:bookmarkEnd w:id="0"/>
       <w:r>
         <w:rPr>
           <w:b w:val="0"/>
@@ -1179,7 +1177,7 @@
           <w:color w:val="000000" w:themeColor="text1"/>
         </w:rPr>
       </w:pPr>
-      <w:bookmarkStart w:id="2" w:name="_Ref436687074"/>
+      <w:bookmarkStart w:id="1" w:name="_Ref436687074"/>
       <w:r>
         <w:rPr>
           <w:b w:val="0"/>
@@ -1229,7 +1227,7 @@
         </w:rPr>
         <w:fldChar w:fldCharType="end"/>
       </w:r>
-      <w:bookmarkEnd w:id="2"/>
+      <w:bookmarkEnd w:id="1"/>
       <w:r>
         <w:rPr>
           <w:b w:val="0"/>
@@ -1329,7 +1327,7 @@
           <w:color w:val="000000" w:themeColor="text1"/>
         </w:rPr>
       </w:pPr>
-      <w:bookmarkStart w:id="3" w:name="_Ref436687180"/>
+      <w:bookmarkStart w:id="2" w:name="_Ref436687180"/>
       <w:r>
         <w:rPr>
           <w:b w:val="0"/>
@@ -1379,7 +1377,7 @@
         </w:rPr>
         <w:fldChar w:fldCharType="end"/>
       </w:r>
-      <w:bookmarkEnd w:id="3"/>
+      <w:bookmarkEnd w:id="2"/>
       <w:r>
         <w:rPr>
           <w:b w:val="0"/>
@@ -1576,7 +1574,7 @@
           <w:color w:val="000000" w:themeColor="text1"/>
         </w:rPr>
       </w:pPr>
-      <w:bookmarkStart w:id="4" w:name="_Ref436686298"/>
+      <w:bookmarkStart w:id="3" w:name="_Ref436686298"/>
       <w:r>
         <w:rPr>
           <w:b w:val="0"/>
@@ -1626,7 +1624,7 @@
         </w:rPr>
         <w:fldChar w:fldCharType="end"/>
       </w:r>
-      <w:bookmarkEnd w:id="4"/>
+      <w:bookmarkEnd w:id="3"/>
       <w:r>
         <w:rPr>
           <w:b w:val="0"/>
@@ -4963,7 +4961,13 @@
         <w:t>-se</w:t>
       </w:r>
       <w:r>
-        <w:t xml:space="preserve"> observar que apenas 2 </w:t>
+        <w:t xml:space="preserve"> observar que apenas </w:t>
+      </w:r>
+      <w:r>
+        <w:t>dois</w:t>
+      </w:r>
+      <w:r>
+        <w:t xml:space="preserve"> </w:t>
       </w:r>
       <w:proofErr w:type="spellStart"/>
       <w:r>
@@ -4974,7 +4978,10 @@
         <w:t xml:space="preserve"> </w:t>
       </w:r>
       <w:r>
-        <w:t xml:space="preserve">realizam esforços a cada comutação. </w:t>
+        <w:t>e um diodo realizam esforços a cada mudança de vetor</w:t>
+      </w:r>
+      <w:r>
+        <w:t xml:space="preserve">. </w:t>
       </w:r>
     </w:p>
     <w:p>
@@ -5027,15 +5034,12 @@
       </w:r>
       <w:proofErr w:type="spellEnd"/>
       <w:r>
-        <w:t xml:space="preserve"> entre as chaves bidirecionais, demonstrando o esforço em apenas 2 </w:t>
-      </w:r>
-      <w:proofErr w:type="spellStart"/>
-      <w:r>
-        <w:t>IGBT´s</w:t>
-      </w:r>
-      <w:proofErr w:type="spellEnd"/>
-      <w:r>
-        <w:t xml:space="preserve"> e diodos em cada período de comutação. </w:t>
+        <w:t xml:space="preserve"> entre as chaves bidirecionais</w:t>
+      </w:r>
+      <w:bookmarkStart w:id="4" w:name="_GoBack"/>
+      <w:bookmarkEnd w:id="4"/>
+      <w:r>
+        <w:t xml:space="preserve">. </w:t>
       </w:r>
     </w:p>
     <w:p>
@@ -5419,7 +5423,6 @@
       </w:pPr>
       <w:proofErr w:type="gramStart"/>
       <w:r>
-        <w:lastRenderedPageBreak/>
         <w:t xml:space="preserve">Quando </w:t>
       </w:r>
       <m:oMath>
@@ -5463,6 +5466,7 @@
         <w:pStyle w:val="TextBody"/>
       </w:pPr>
       <w:r>
+        <w:lastRenderedPageBreak/>
         <w:t xml:space="preserve">Caso a </w:t>
       </w:r>
       <w:proofErr w:type="gramStart"/>
@@ -14388,17 +14392,16 @@
         </w:rPr>
       </w:pPr>
       <w:r>
-        <w:t>[</w:t>
-      </w:r>
-      <w:proofErr w:type="gramStart"/>
-      <w:r>
-        <w:t>1]</w:t>
-      </w:r>
-      <w:r>
+        <w:rPr>
+          <w:lang w:val="en-US"/>
+        </w:rPr>
+        <w:t>[1]</w:t>
+      </w:r>
+      <w:r>
+        <w:rPr>
+          <w:lang w:val="en-US"/>
+        </w:rPr>
         <w:tab/>
-      </w:r>
-      <w:proofErr w:type="gramEnd"/>
-      <w:r>
         <w:t xml:space="preserve">WHEELER, P. W., et al. </w:t>
       </w:r>
       <w:r>
@@ -17030,7 +17033,7 @@
 </file>
 
 <file path=customXml/itemProps1.xml><?xml version="1.0" encoding="utf-8"?>
-<ds:datastoreItem xmlns:ds="http://schemas.openxmlformats.org/officeDocument/2006/customXml" ds:itemID="{B75C7495-1418-4A23-BD06-D68D8DF0FE30}">
+<ds:datastoreItem xmlns:ds="http://schemas.openxmlformats.org/officeDocument/2006/customXml" ds:itemID="{EC58B1BE-B42C-47A2-AD33-492BDBE05FAB}">
   <ds:schemaRefs>
     <ds:schemaRef ds:uri="http://schemas.openxmlformats.org/officeDocument/2006/bibliography"/>
   </ds:schemaRefs>

</xml_diff>